<commit_message>
Added loop for analysis of MACE 2, 3 and 4
</commit_message>
<xml_diff>
--- a/tables/Table 2_men.docx
+++ b/tables/Table 2_men.docx
@@ -1,6 +1,6 @@
 
 <file path=word/document.xml><?xml version="1.0" encoding="utf-8"?>
-<w:document xmlns:w="http://schemas.openxmlformats.org/wordprocessingml/2006/main" xmlns:w15="http://schemas.microsoft.com/office/word/2012/wordml" xmlns:r="http://schemas.openxmlformats.org/officeDocument/2006/relationships" xmlns:w14="http://schemas.microsoft.com/office/word/2010/wordml" xmlns:m="http://schemas.openxmlformats.org/officeDocument/2006/math" xmlns:wp="http://schemas.openxmlformats.org/drawingml/2006/wordprocessingDrawing" xmlns:a="http://schemas.openxmlformats.org/drawingml/2006/main" xmlns:wp14="http://schemas.microsoft.com/office/word/2010/wordprocessingDrawing" xmlns:mc="http://schemas.openxmlformats.org/markup-compatibility/2006" xmlns:sl="http://schemas.openxmlformats.org/schemaLibrary/2006/main" xmlns:wne="http://schemas.microsoft.com/office/word/2006/wordml" xmlns:c="http://schemas.openxmlformats.org/drawingml/2006/chart" xmlns:cdr="http://schemas.openxmlformats.org/drawingml/2006/chartDrawing" xmlns:c14="http://schemas.microsoft.com/office/drawing/2007/8/2/chart" xmlns:dgm="http://schemas.openxmlformats.org/drawingml/2006/diagram" xmlns:pic="http://schemas.openxmlformats.org/drawingml/2006/picture" xmlns:xdr="http://schemas.openxmlformats.org/drawingml/2006/spreadsheetDrawing" xmlns:dsp="http://schemas.microsoft.com/office/drawing/2008/diagram" xmlns:xvml="urn:schemas-microsoft-com:office:excel" xmlns:o="urn:schemas-microsoft-com:office:office" xmlns:v="urn:schemas-microsoft-com:vml" xmlns:w10="urn:schemas-microsoft-com:office:word" xmlns:pvml="urn:schemas-microsoft-com:office:powerpoint" xmlns:cppr="http://schemas.microsoft.com/office/2006/coverPageProps" xmlns:odx="http://opendope.org/xpaths" xmlns:odc="http://opendope.org/conditions" xmlns:odq="http://opendope.org/questions" xmlns:oda="http://opendope.org/answers" xmlns:odi="http://opendope.org/components" xmlns:odgm="http://opendope.org/SmartArt/DataHierarchy" xmlns:b="http://schemas.openxmlformats.org/officeDocument/2006/bibliography" xmlns:w16se="http://schemas.microsoft.com/office/word/2015/wordml/symex" xmlns:w16cid="http://schemas.microsoft.com/office/word/2016/wordml/cid" xmlns:wetp="http://schemas.microsoft.com/office/webextensions/taskpanes/2010/11" xmlns:we="http://schemas.microsoft.com/office/webextensions/webextension/2010/11" xmlns:comp="http://schemas.openxmlformats.org/drawingml/2006/compatibility" xmlns:lc="http://schemas.openxmlformats.org/drawingml/2006/lockedCanvas">
+<w:document xmlns:w="http://schemas.openxmlformats.org/wordprocessingml/2006/main" xmlns:m="http://schemas.openxmlformats.org/officeDocument/2006/math" xmlns:r="http://schemas.openxmlformats.org/officeDocument/2006/relationships" xmlns:w14="http://schemas.microsoft.com/office/word/2010/wordml" xmlns:wp="http://schemas.openxmlformats.org/drawingml/2006/wordprocessingDrawing" xmlns:a="http://schemas.openxmlformats.org/drawingml/2006/main" xmlns:wp14="http://schemas.microsoft.com/office/word/2010/wordprocessingDrawing" xmlns:w15="http://schemas.microsoft.com/office/word/2012/wordml" xmlns:mc="http://schemas.openxmlformats.org/markup-compatibility/2006" xmlns:sl="http://schemas.openxmlformats.org/schemaLibrary/2006/main" xmlns:wne="http://schemas.microsoft.com/office/word/2006/wordml" xmlns:c="http://schemas.openxmlformats.org/drawingml/2006/chart" xmlns:cdr="http://schemas.openxmlformats.org/drawingml/2006/chartDrawing" xmlns:c14="http://schemas.microsoft.com/office/drawing/2007/8/2/chart" xmlns:dgm="http://schemas.openxmlformats.org/drawingml/2006/diagram" xmlns:pic="http://schemas.openxmlformats.org/drawingml/2006/picture" xmlns:xdr="http://schemas.openxmlformats.org/drawingml/2006/spreadsheetDrawing" xmlns:dsp="http://schemas.microsoft.com/office/drawing/2008/diagram" xmlns:xvml="urn:schemas-microsoft-com:office:excel" xmlns:o="urn:schemas-microsoft-com:office:office" xmlns:v="urn:schemas-microsoft-com:vml" xmlns:w10="urn:schemas-microsoft-com:office:word" xmlns:pvml="urn:schemas-microsoft-com:office:powerpoint" xmlns:cppr="http://schemas.microsoft.com/office/2006/coverPageProps" xmlns:odx="http://opendope.org/xpaths" xmlns:odc="http://opendope.org/conditions" xmlns:odq="http://opendope.org/questions" xmlns:oda="http://opendope.org/answers" xmlns:odi="http://opendope.org/components" xmlns:odgm="http://opendope.org/SmartArt/DataHierarchy" xmlns:b="http://schemas.openxmlformats.org/officeDocument/2006/bibliography" xmlns:w16se="http://schemas.microsoft.com/office/word/2015/wordml/symex" xmlns:w16cid="http://schemas.microsoft.com/office/word/2016/wordml/cid" xmlns:wetp="http://schemas.microsoft.com/office/webextensions/taskpanes/2010/11" xmlns:we="http://schemas.microsoft.com/office/webextensions/webextension/2010/11" xmlns:comp="http://schemas.openxmlformats.org/drawingml/2006/compatibility" xmlns:lc="http://schemas.openxmlformats.org/drawingml/2006/lockedCanvas">
   <w:body>
     <w:p>
       <w:pPr>
@@ -335,79 +335,79 @@
                 <w:rFonts w:ascii="Arial" w:hAnsi="Arial" w:eastAsia="Arial" w:cs="Arial"/>
                 <w:sz w:val="16"/>
               </w:rPr>
-              <w:t xml:space="preserve">0.98 (0.85-1.12)</w:t>
-            </w:r>
-          </w:p>
-        </w:tc>
-        <w:tc>
-          <w:tcPr>
-            <w:tcW w:w="0" w:type="auto"/>
-          </w:tcPr>
-          <w:p>
-            <w:pPr>
-              <w:spacing w:after="0"/>
-              <w:jc w:val="right"/>
-            </w:pPr>
-            <w:r>
-              <w:rPr>
-                <w:rFonts w:ascii="Arial" w:hAnsi="Arial" w:eastAsia="Arial" w:cs="Arial"/>
-                <w:sz w:val="16"/>
-              </w:rPr>
-              <w:t xml:space="preserve">1.39 (1.22-1.60)</w:t>
-            </w:r>
-          </w:p>
-        </w:tc>
-        <w:tc>
-          <w:tcPr>
-            <w:tcW w:w="0" w:type="auto"/>
-          </w:tcPr>
-          <w:p>
-            <w:pPr>
-              <w:spacing w:after="0"/>
-              <w:jc w:val="right"/>
-            </w:pPr>
-            <w:r>
-              <w:rPr>
-                <w:rFonts w:ascii="Arial" w:hAnsi="Arial" w:eastAsia="Arial" w:cs="Arial"/>
-                <w:sz w:val="16"/>
-              </w:rPr>
-              <w:t xml:space="preserve">1.08 (0.94-1.24)</w:t>
-            </w:r>
-          </w:p>
-        </w:tc>
-        <w:tc>
-          <w:tcPr>
-            <w:tcW w:w="0" w:type="auto"/>
-          </w:tcPr>
-          <w:p>
-            <w:pPr>
-              <w:spacing w:after="0"/>
-              <w:jc w:val="right"/>
-            </w:pPr>
-            <w:r>
-              <w:rPr>
-                <w:rFonts w:ascii="Arial" w:hAnsi="Arial" w:eastAsia="Arial" w:cs="Arial"/>
-                <w:sz w:val="16"/>
-              </w:rPr>
-              <w:t xml:space="preserve">1.30 (1.13-1.49)</w:t>
-            </w:r>
-          </w:p>
-        </w:tc>
-        <w:tc>
-          <w:tcPr>
-            <w:tcW w:w="0" w:type="auto"/>
-          </w:tcPr>
-          <w:p>
-            <w:pPr>
-              <w:spacing w:after="0"/>
-              <w:jc w:val="right"/>
-            </w:pPr>
-            <w:r>
-              <w:rPr>
-                <w:rFonts w:ascii="Arial" w:hAnsi="Arial" w:eastAsia="Arial" w:cs="Arial"/>
-                <w:sz w:val="16"/>
-              </w:rPr>
-              <w:t xml:space="preserve">1.08 (0.94-1.24)</w:t>
+              <w:t xml:space="preserve">0.97 (0.85-1.12)</w:t>
+            </w:r>
+          </w:p>
+        </w:tc>
+        <w:tc>
+          <w:tcPr>
+            <w:tcW w:w="0" w:type="auto"/>
+          </w:tcPr>
+          <w:p>
+            <w:pPr>
+              <w:spacing w:after="0"/>
+              <w:jc w:val="right"/>
+            </w:pPr>
+            <w:r>
+              <w:rPr>
+                <w:rFonts w:ascii="Arial" w:hAnsi="Arial" w:eastAsia="Arial" w:cs="Arial"/>
+                <w:sz w:val="16"/>
+              </w:rPr>
+              <w:t xml:space="preserve">1.41 (1.22-1.62)</w:t>
+            </w:r>
+          </w:p>
+        </w:tc>
+        <w:tc>
+          <w:tcPr>
+            <w:tcW w:w="0" w:type="auto"/>
+          </w:tcPr>
+          <w:p>
+            <w:pPr>
+              <w:spacing w:after="0"/>
+              <w:jc w:val="right"/>
+            </w:pPr>
+            <w:r>
+              <w:rPr>
+                <w:rFonts w:ascii="Arial" w:hAnsi="Arial" w:eastAsia="Arial" w:cs="Arial"/>
+                <w:sz w:val="16"/>
+              </w:rPr>
+              <w:t xml:space="preserve">1.09 (0.94-1.26)</w:t>
+            </w:r>
+          </w:p>
+        </w:tc>
+        <w:tc>
+          <w:tcPr>
+            <w:tcW w:w="0" w:type="auto"/>
+          </w:tcPr>
+          <w:p>
+            <w:pPr>
+              <w:spacing w:after="0"/>
+              <w:jc w:val="right"/>
+            </w:pPr>
+            <w:r>
+              <w:rPr>
+                <w:rFonts w:ascii="Arial" w:hAnsi="Arial" w:eastAsia="Arial" w:cs="Arial"/>
+                <w:sz w:val="16"/>
+              </w:rPr>
+              <w:t xml:space="preserve">1.31 (1.14-1.51)</w:t>
+            </w:r>
+          </w:p>
+        </w:tc>
+        <w:tc>
+          <w:tcPr>
+            <w:tcW w:w="0" w:type="auto"/>
+          </w:tcPr>
+          <w:p>
+            <w:pPr>
+              <w:spacing w:after="0"/>
+              <w:jc w:val="right"/>
+            </w:pPr>
+            <w:r>
+              <w:rPr>
+                <w:rFonts w:ascii="Arial" w:hAnsi="Arial" w:eastAsia="Arial" w:cs="Arial"/>
+                <w:sz w:val="16"/>
+              </w:rPr>
+              <w:t xml:space="preserve">1.09 (0.95-1.26)</w:t>
             </w:r>
           </w:p>
         </w:tc>
@@ -445,79 +445,79 @@
                 <w:rFonts w:ascii="Arial" w:hAnsi="Arial" w:eastAsia="Arial" w:cs="Arial"/>
                 <w:sz w:val="16"/>
               </w:rPr>
-              <w:t xml:space="preserve">1.19 (1.14-1.24)</w:t>
-            </w:r>
-          </w:p>
-        </w:tc>
-        <w:tc>
-          <w:tcPr>
-            <w:tcW w:w="0" w:type="auto"/>
-          </w:tcPr>
-          <w:p>
-            <w:pPr>
-              <w:spacing w:after="0"/>
-              <w:jc w:val="right"/>
-            </w:pPr>
-            <w:r>
-              <w:rPr>
-                <w:rFonts w:ascii="Arial" w:hAnsi="Arial" w:eastAsia="Arial" w:cs="Arial"/>
-                <w:sz w:val="16"/>
-              </w:rPr>
-              <w:t xml:space="preserve"/>
-            </w:r>
-          </w:p>
-        </w:tc>
-        <w:tc>
-          <w:tcPr>
-            <w:tcW w:w="0" w:type="auto"/>
-          </w:tcPr>
-          <w:p>
-            <w:pPr>
-              <w:spacing w:after="0"/>
-              <w:jc w:val="right"/>
-            </w:pPr>
-            <w:r>
-              <w:rPr>
-                <w:rFonts w:ascii="Arial" w:hAnsi="Arial" w:eastAsia="Arial" w:cs="Arial"/>
-                <w:sz w:val="16"/>
-              </w:rPr>
-              <w:t xml:space="preserve">1.21 (1.15-1.26)</w:t>
-            </w:r>
-          </w:p>
-        </w:tc>
-        <w:tc>
-          <w:tcPr>
-            <w:tcW w:w="0" w:type="auto"/>
-          </w:tcPr>
-          <w:p>
-            <w:pPr>
-              <w:spacing w:after="0"/>
-              <w:jc w:val="right"/>
-            </w:pPr>
-            <w:r>
-              <w:rPr>
-                <w:rFonts w:ascii="Arial" w:hAnsi="Arial" w:eastAsia="Arial" w:cs="Arial"/>
-                <w:sz w:val="16"/>
-              </w:rPr>
-              <w:t xml:space="preserve"/>
-            </w:r>
-          </w:p>
-        </w:tc>
-        <w:tc>
-          <w:tcPr>
-            <w:tcW w:w="0" w:type="auto"/>
-          </w:tcPr>
-          <w:p>
-            <w:pPr>
-              <w:spacing w:after="0"/>
-              <w:jc w:val="right"/>
-            </w:pPr>
-            <w:r>
-              <w:rPr>
-                <w:rFonts w:ascii="Arial" w:hAnsi="Arial" w:eastAsia="Arial" w:cs="Arial"/>
-                <w:sz w:val="16"/>
-              </w:rPr>
-              <w:t xml:space="preserve">1.17 (1.12-1.22)</w:t>
+              <w:t xml:space="preserve">1.19 (1.13-1.24)</w:t>
+            </w:r>
+          </w:p>
+        </w:tc>
+        <w:tc>
+          <w:tcPr>
+            <w:tcW w:w="0" w:type="auto"/>
+          </w:tcPr>
+          <w:p>
+            <w:pPr>
+              <w:spacing w:after="0"/>
+              <w:jc w:val="right"/>
+            </w:pPr>
+            <w:r>
+              <w:rPr>
+                <w:rFonts w:ascii="Arial" w:hAnsi="Arial" w:eastAsia="Arial" w:cs="Arial"/>
+                <w:sz w:val="16"/>
+              </w:rPr>
+              <w:t xml:space="preserve"/>
+            </w:r>
+          </w:p>
+        </w:tc>
+        <w:tc>
+          <w:tcPr>
+            <w:tcW w:w="0" w:type="auto"/>
+          </w:tcPr>
+          <w:p>
+            <w:pPr>
+              <w:spacing w:after="0"/>
+              <w:jc w:val="right"/>
+            </w:pPr>
+            <w:r>
+              <w:rPr>
+                <w:rFonts w:ascii="Arial" w:hAnsi="Arial" w:eastAsia="Arial" w:cs="Arial"/>
+                <w:sz w:val="16"/>
+              </w:rPr>
+              <w:t xml:space="preserve">1.20 (1.14-1.26)</w:t>
+            </w:r>
+          </w:p>
+        </w:tc>
+        <w:tc>
+          <w:tcPr>
+            <w:tcW w:w="0" w:type="auto"/>
+          </w:tcPr>
+          <w:p>
+            <w:pPr>
+              <w:spacing w:after="0"/>
+              <w:jc w:val="right"/>
+            </w:pPr>
+            <w:r>
+              <w:rPr>
+                <w:rFonts w:ascii="Arial" w:hAnsi="Arial" w:eastAsia="Arial" w:cs="Arial"/>
+                <w:sz w:val="16"/>
+              </w:rPr>
+              <w:t xml:space="preserve"/>
+            </w:r>
+          </w:p>
+        </w:tc>
+        <w:tc>
+          <w:tcPr>
+            <w:tcW w:w="0" w:type="auto"/>
+          </w:tcPr>
+          <w:p>
+            <w:pPr>
+              <w:spacing w:after="0"/>
+              <w:jc w:val="right"/>
+            </w:pPr>
+            <w:r>
+              <w:rPr>
+                <w:rFonts w:ascii="Arial" w:hAnsi="Arial" w:eastAsia="Arial" w:cs="Arial"/>
+                <w:sz w:val="16"/>
+              </w:rPr>
+              <w:t xml:space="preserve">1.16 (1.11-1.22)</w:t>
             </w:r>
           </w:p>
         </w:tc>
@@ -555,7 +555,43 @@
                 <w:rFonts w:ascii="Arial" w:hAnsi="Arial" w:eastAsia="Arial" w:cs="Arial"/>
                 <w:sz w:val="16"/>
               </w:rPr>
-              <w:t xml:space="preserve">4.90 (4.46-5.39)</w:t>
+              <w:t xml:space="preserve">5.13 (4.65-5.64)</w:t>
+            </w:r>
+          </w:p>
+        </w:tc>
+        <w:tc>
+          <w:tcPr>
+            <w:tcW w:w="0" w:type="auto"/>
+          </w:tcPr>
+          <w:p>
+            <w:pPr>
+              <w:spacing w:after="0"/>
+              <w:jc w:val="right"/>
+            </w:pPr>
+            <w:r>
+              <w:rPr>
+                <w:rFonts w:ascii="Arial" w:hAnsi="Arial" w:eastAsia="Arial" w:cs="Arial"/>
+                <w:sz w:val="16"/>
+              </w:rPr>
+              <w:t xml:space="preserve"/>
+            </w:r>
+          </w:p>
+        </w:tc>
+        <w:tc>
+          <w:tcPr>
+            <w:tcW w:w="0" w:type="auto"/>
+          </w:tcPr>
+          <w:p>
+            <w:pPr>
+              <w:spacing w:after="0"/>
+              <w:jc w:val="right"/>
+            </w:pPr>
+            <w:r>
+              <w:rPr>
+                <w:rFonts w:ascii="Arial" w:hAnsi="Arial" w:eastAsia="Arial" w:cs="Arial"/>
+                <w:sz w:val="16"/>
+              </w:rPr>
+              <w:t xml:space="preserve">2.03 (1.84-2.24)</w:t>
             </w:r>
           </w:p>
         </w:tc>
@@ -592,42 +628,6 @@
                 <w:sz w:val="16"/>
               </w:rPr>
               <w:t xml:space="preserve">1.97 (1.79-2.18)</w:t>
-            </w:r>
-          </w:p>
-        </w:tc>
-        <w:tc>
-          <w:tcPr>
-            <w:tcW w:w="0" w:type="auto"/>
-          </w:tcPr>
-          <w:p>
-            <w:pPr>
-              <w:spacing w:after="0"/>
-              <w:jc w:val="right"/>
-            </w:pPr>
-            <w:r>
-              <w:rPr>
-                <w:rFonts w:ascii="Arial" w:hAnsi="Arial" w:eastAsia="Arial" w:cs="Arial"/>
-                <w:sz w:val="16"/>
-              </w:rPr>
-              <w:t xml:space="preserve"/>
-            </w:r>
-          </w:p>
-        </w:tc>
-        <w:tc>
-          <w:tcPr>
-            <w:tcW w:w="0" w:type="auto"/>
-          </w:tcPr>
-          <w:p>
-            <w:pPr>
-              <w:spacing w:after="0"/>
-              <w:jc w:val="right"/>
-            </w:pPr>
-            <w:r>
-              <w:rPr>
-                <w:rFonts w:ascii="Arial" w:hAnsi="Arial" w:eastAsia="Arial" w:cs="Arial"/>
-                <w:sz w:val="16"/>
-              </w:rPr>
-              <w:t xml:space="preserve">1.92 (1.74-2.12)</w:t>
             </w:r>
           </w:p>
         </w:tc>
@@ -665,79 +665,79 @@
                 <w:rFonts w:ascii="Arial" w:hAnsi="Arial" w:eastAsia="Arial" w:cs="Arial"/>
                 <w:sz w:val="16"/>
               </w:rPr>
-              <w:t xml:space="preserve">1.27 (1.11-1.46)</w:t>
-            </w:r>
-          </w:p>
-        </w:tc>
-        <w:tc>
-          <w:tcPr>
-            <w:tcW w:w="0" w:type="auto"/>
-          </w:tcPr>
-          <w:p>
-            <w:pPr>
-              <w:spacing w:after="0"/>
-              <w:jc w:val="right"/>
-            </w:pPr>
-            <w:r>
-              <w:rPr>
-                <w:rFonts w:ascii="Arial" w:hAnsi="Arial" w:eastAsia="Arial" w:cs="Arial"/>
-                <w:sz w:val="16"/>
-              </w:rPr>
-              <w:t xml:space="preserve"/>
-            </w:r>
-          </w:p>
-        </w:tc>
-        <w:tc>
-          <w:tcPr>
-            <w:tcW w:w="0" w:type="auto"/>
-          </w:tcPr>
-          <w:p>
-            <w:pPr>
-              <w:spacing w:after="0"/>
-              <w:jc w:val="right"/>
-            </w:pPr>
-            <w:r>
-              <w:rPr>
-                <w:rFonts w:ascii="Arial" w:hAnsi="Arial" w:eastAsia="Arial" w:cs="Arial"/>
-                <w:sz w:val="16"/>
-              </w:rPr>
-              <w:t xml:space="preserve">1.41 (1.22-1.62)</w:t>
-            </w:r>
-          </w:p>
-        </w:tc>
-        <w:tc>
-          <w:tcPr>
-            <w:tcW w:w="0" w:type="auto"/>
-          </w:tcPr>
-          <w:p>
-            <w:pPr>
-              <w:spacing w:after="0"/>
-              <w:jc w:val="right"/>
-            </w:pPr>
-            <w:r>
-              <w:rPr>
-                <w:rFonts w:ascii="Arial" w:hAnsi="Arial" w:eastAsia="Arial" w:cs="Arial"/>
-                <w:sz w:val="16"/>
-              </w:rPr>
-              <w:t xml:space="preserve"/>
-            </w:r>
-          </w:p>
-        </w:tc>
-        <w:tc>
-          <w:tcPr>
-            <w:tcW w:w="0" w:type="auto"/>
-          </w:tcPr>
-          <w:p>
-            <w:pPr>
-              <w:spacing w:after="0"/>
-              <w:jc w:val="right"/>
-            </w:pPr>
-            <w:r>
-              <w:rPr>
-                <w:rFonts w:ascii="Arial" w:hAnsi="Arial" w:eastAsia="Arial" w:cs="Arial"/>
-                <w:sz w:val="16"/>
-              </w:rPr>
-              <w:t xml:space="preserve">1.37 (1.19-1.58)</w:t>
+              <w:t xml:space="preserve">1.27 (1.13-1.44)</w:t>
+            </w:r>
+          </w:p>
+        </w:tc>
+        <w:tc>
+          <w:tcPr>
+            <w:tcW w:w="0" w:type="auto"/>
+          </w:tcPr>
+          <w:p>
+            <w:pPr>
+              <w:spacing w:after="0"/>
+              <w:jc w:val="right"/>
+            </w:pPr>
+            <w:r>
+              <w:rPr>
+                <w:rFonts w:ascii="Arial" w:hAnsi="Arial" w:eastAsia="Arial" w:cs="Arial"/>
+                <w:sz w:val="16"/>
+              </w:rPr>
+              <w:t xml:space="preserve"/>
+            </w:r>
+          </w:p>
+        </w:tc>
+        <w:tc>
+          <w:tcPr>
+            <w:tcW w:w="0" w:type="auto"/>
+          </w:tcPr>
+          <w:p>
+            <w:pPr>
+              <w:spacing w:after="0"/>
+              <w:jc w:val="right"/>
+            </w:pPr>
+            <w:r>
+              <w:rPr>
+                <w:rFonts w:ascii="Arial" w:hAnsi="Arial" w:eastAsia="Arial" w:cs="Arial"/>
+                <w:sz w:val="16"/>
+              </w:rPr>
+              <w:t xml:space="preserve">1.44 (1.27-1.63)</w:t>
+            </w:r>
+          </w:p>
+        </w:tc>
+        <w:tc>
+          <w:tcPr>
+            <w:tcW w:w="0" w:type="auto"/>
+          </w:tcPr>
+          <w:p>
+            <w:pPr>
+              <w:spacing w:after="0"/>
+              <w:jc w:val="right"/>
+            </w:pPr>
+            <w:r>
+              <w:rPr>
+                <w:rFonts w:ascii="Arial" w:hAnsi="Arial" w:eastAsia="Arial" w:cs="Arial"/>
+                <w:sz w:val="16"/>
+              </w:rPr>
+              <w:t xml:space="preserve"/>
+            </w:r>
+          </w:p>
+        </w:tc>
+        <w:tc>
+          <w:tcPr>
+            <w:tcW w:w="0" w:type="auto"/>
+          </w:tcPr>
+          <w:p>
+            <w:pPr>
+              <w:spacing w:after="0"/>
+              <w:jc w:val="right"/>
+            </w:pPr>
+            <w:r>
+              <w:rPr>
+                <w:rFonts w:ascii="Arial" w:hAnsi="Arial" w:eastAsia="Arial" w:cs="Arial"/>
+                <w:sz w:val="16"/>
+              </w:rPr>
+              <w:t xml:space="preserve">1.39 (1.23-1.57)</w:t>
             </w:r>
           </w:p>
         </w:tc>
@@ -775,79 +775,79 @@
                 <w:rFonts w:ascii="Arial" w:hAnsi="Arial" w:eastAsia="Arial" w:cs="Arial"/>
                 <w:sz w:val="16"/>
               </w:rPr>
-              <w:t xml:space="preserve">1.59 (1.34-1.89)</w:t>
-            </w:r>
-          </w:p>
-        </w:tc>
-        <w:tc>
-          <w:tcPr>
-            <w:tcW w:w="0" w:type="auto"/>
-          </w:tcPr>
-          <w:p>
-            <w:pPr>
-              <w:spacing w:after="0"/>
-              <w:jc w:val="right"/>
-            </w:pPr>
-            <w:r>
-              <w:rPr>
-                <w:rFonts w:ascii="Arial" w:hAnsi="Arial" w:eastAsia="Arial" w:cs="Arial"/>
-                <w:sz w:val="16"/>
-              </w:rPr>
-              <w:t xml:space="preserve"/>
-            </w:r>
-          </w:p>
-        </w:tc>
-        <w:tc>
-          <w:tcPr>
-            <w:tcW w:w="0" w:type="auto"/>
-          </w:tcPr>
-          <w:p>
-            <w:pPr>
-              <w:spacing w:after="0"/>
-              <w:jc w:val="right"/>
-            </w:pPr>
-            <w:r>
-              <w:rPr>
-                <w:rFonts w:ascii="Arial" w:hAnsi="Arial" w:eastAsia="Arial" w:cs="Arial"/>
-                <w:sz w:val="16"/>
-              </w:rPr>
-              <w:t xml:space="preserve">1.09 (0.91-1.29)</w:t>
-            </w:r>
-          </w:p>
-        </w:tc>
-        <w:tc>
-          <w:tcPr>
-            <w:tcW w:w="0" w:type="auto"/>
-          </w:tcPr>
-          <w:p>
-            <w:pPr>
-              <w:spacing w:after="0"/>
-              <w:jc w:val="right"/>
-            </w:pPr>
-            <w:r>
-              <w:rPr>
-                <w:rFonts w:ascii="Arial" w:hAnsi="Arial" w:eastAsia="Arial" w:cs="Arial"/>
-                <w:sz w:val="16"/>
-              </w:rPr>
-              <w:t xml:space="preserve"/>
-            </w:r>
-          </w:p>
-        </w:tc>
-        <w:tc>
-          <w:tcPr>
-            <w:tcW w:w="0" w:type="auto"/>
-          </w:tcPr>
-          <w:p>
-            <w:pPr>
-              <w:spacing w:after="0"/>
-              <w:jc w:val="right"/>
-            </w:pPr>
-            <w:r>
-              <w:rPr>
-                <w:rFonts w:ascii="Arial" w:hAnsi="Arial" w:eastAsia="Arial" w:cs="Arial"/>
-                <w:sz w:val="16"/>
-              </w:rPr>
-              <w:t xml:space="preserve">1.13 (0.95-1.35)</w:t>
+              <w:t xml:space="preserve">1.58 (1.32-1.89)</w:t>
+            </w:r>
+          </w:p>
+        </w:tc>
+        <w:tc>
+          <w:tcPr>
+            <w:tcW w:w="0" w:type="auto"/>
+          </w:tcPr>
+          <w:p>
+            <w:pPr>
+              <w:spacing w:after="0"/>
+              <w:jc w:val="right"/>
+            </w:pPr>
+            <w:r>
+              <w:rPr>
+                <w:rFonts w:ascii="Arial" w:hAnsi="Arial" w:eastAsia="Arial" w:cs="Arial"/>
+                <w:sz w:val="16"/>
+              </w:rPr>
+              <w:t xml:space="preserve"/>
+            </w:r>
+          </w:p>
+        </w:tc>
+        <w:tc>
+          <w:tcPr>
+            <w:tcW w:w="0" w:type="auto"/>
+          </w:tcPr>
+          <w:p>
+            <w:pPr>
+              <w:spacing w:after="0"/>
+              <w:jc w:val="right"/>
+            </w:pPr>
+            <w:r>
+              <w:rPr>
+                <w:rFonts w:ascii="Arial" w:hAnsi="Arial" w:eastAsia="Arial" w:cs="Arial"/>
+                <w:sz w:val="16"/>
+              </w:rPr>
+              <w:t xml:space="preserve">1.06 (0.88-1.27)</w:t>
+            </w:r>
+          </w:p>
+        </w:tc>
+        <w:tc>
+          <w:tcPr>
+            <w:tcW w:w="0" w:type="auto"/>
+          </w:tcPr>
+          <w:p>
+            <w:pPr>
+              <w:spacing w:after="0"/>
+              <w:jc w:val="right"/>
+            </w:pPr>
+            <w:r>
+              <w:rPr>
+                <w:rFonts w:ascii="Arial" w:hAnsi="Arial" w:eastAsia="Arial" w:cs="Arial"/>
+                <w:sz w:val="16"/>
+              </w:rPr>
+              <w:t xml:space="preserve"/>
+            </w:r>
+          </w:p>
+        </w:tc>
+        <w:tc>
+          <w:tcPr>
+            <w:tcW w:w="0" w:type="auto"/>
+          </w:tcPr>
+          <w:p>
+            <w:pPr>
+              <w:spacing w:after="0"/>
+              <w:jc w:val="right"/>
+            </w:pPr>
+            <w:r>
+              <w:rPr>
+                <w:rFonts w:ascii="Arial" w:hAnsi="Arial" w:eastAsia="Arial" w:cs="Arial"/>
+                <w:sz w:val="16"/>
+              </w:rPr>
+              <w:t xml:space="preserve">1.10 (0.92-1.32)</w:t>
             </w:r>
           </w:p>
         </w:tc>
@@ -885,43 +885,43 @@
                 <w:rFonts w:ascii="Arial" w:hAnsi="Arial" w:eastAsia="Arial" w:cs="Arial"/>
                 <w:sz w:val="16"/>
               </w:rPr>
-              <w:t xml:space="preserve">1.70 (1.64-1.76)</w:t>
-            </w:r>
-          </w:p>
-        </w:tc>
-        <w:tc>
-          <w:tcPr>
-            <w:tcW w:w="0" w:type="auto"/>
-          </w:tcPr>
-          <w:p>
-            <w:pPr>
-              <w:spacing w:after="0"/>
-              <w:jc w:val="right"/>
-            </w:pPr>
-            <w:r>
-              <w:rPr>
-                <w:rFonts w:ascii="Arial" w:hAnsi="Arial" w:eastAsia="Arial" w:cs="Arial"/>
-                <w:sz w:val="16"/>
-              </w:rPr>
-              <w:t xml:space="preserve"/>
-            </w:r>
-          </w:p>
-        </w:tc>
-        <w:tc>
-          <w:tcPr>
-            <w:tcW w:w="0" w:type="auto"/>
-          </w:tcPr>
-          <w:p>
-            <w:pPr>
-              <w:spacing w:after="0"/>
-              <w:jc w:val="right"/>
-            </w:pPr>
-            <w:r>
-              <w:rPr>
-                <w:rFonts w:ascii="Arial" w:hAnsi="Arial" w:eastAsia="Arial" w:cs="Arial"/>
-                <w:sz w:val="16"/>
-              </w:rPr>
-              <w:t xml:space="preserve">1.38 (1.33-1.44)</w:t>
+              <w:t xml:space="preserve">1.71 (1.64-1.77)</w:t>
+            </w:r>
+          </w:p>
+        </w:tc>
+        <w:tc>
+          <w:tcPr>
+            <w:tcW w:w="0" w:type="auto"/>
+          </w:tcPr>
+          <w:p>
+            <w:pPr>
+              <w:spacing w:after="0"/>
+              <w:jc w:val="right"/>
+            </w:pPr>
+            <w:r>
+              <w:rPr>
+                <w:rFonts w:ascii="Arial" w:hAnsi="Arial" w:eastAsia="Arial" w:cs="Arial"/>
+                <w:sz w:val="16"/>
+              </w:rPr>
+              <w:t xml:space="preserve"/>
+            </w:r>
+          </w:p>
+        </w:tc>
+        <w:tc>
+          <w:tcPr>
+            <w:tcW w:w="0" w:type="auto"/>
+          </w:tcPr>
+          <w:p>
+            <w:pPr>
+              <w:spacing w:after="0"/>
+              <w:jc w:val="right"/>
+            </w:pPr>
+            <w:r>
+              <w:rPr>
+                <w:rFonts w:ascii="Arial" w:hAnsi="Arial" w:eastAsia="Arial" w:cs="Arial"/>
+                <w:sz w:val="16"/>
+              </w:rPr>
+              <w:t xml:space="preserve">1.38 (1.32-1.44)</w:t>
             </w:r>
           </w:p>
         </w:tc>
@@ -995,79 +995,79 @@
                 <w:rFonts w:ascii="Arial" w:hAnsi="Arial" w:eastAsia="Arial" w:cs="Arial"/>
                 <w:sz w:val="16"/>
               </w:rPr>
-              <w:t xml:space="preserve">2.26 (2.17-2.36)</w:t>
-            </w:r>
-          </w:p>
-        </w:tc>
-        <w:tc>
-          <w:tcPr>
-            <w:tcW w:w="0" w:type="auto"/>
-          </w:tcPr>
-          <w:p>
-            <w:pPr>
-              <w:spacing w:after="0"/>
-              <w:jc w:val="right"/>
-            </w:pPr>
-            <w:r>
-              <w:rPr>
-                <w:rFonts w:ascii="Arial" w:hAnsi="Arial" w:eastAsia="Arial" w:cs="Arial"/>
-                <w:sz w:val="16"/>
-              </w:rPr>
-              <w:t xml:space="preserve"/>
-            </w:r>
-          </w:p>
-        </w:tc>
-        <w:tc>
-          <w:tcPr>
-            <w:tcW w:w="0" w:type="auto"/>
-          </w:tcPr>
-          <w:p>
-            <w:pPr>
-              <w:spacing w:after="0"/>
-              <w:jc w:val="right"/>
-            </w:pPr>
-            <w:r>
-              <w:rPr>
-                <w:rFonts w:ascii="Arial" w:hAnsi="Arial" w:eastAsia="Arial" w:cs="Arial"/>
-                <w:sz w:val="16"/>
-              </w:rPr>
-              <w:t xml:space="preserve">1.34 (1.29-1.40)</w:t>
-            </w:r>
-          </w:p>
-        </w:tc>
-        <w:tc>
-          <w:tcPr>
-            <w:tcW w:w="0" w:type="auto"/>
-          </w:tcPr>
-          <w:p>
-            <w:pPr>
-              <w:spacing w:after="0"/>
-              <w:jc w:val="right"/>
-            </w:pPr>
-            <w:r>
-              <w:rPr>
-                <w:rFonts w:ascii="Arial" w:hAnsi="Arial" w:eastAsia="Arial" w:cs="Arial"/>
-                <w:sz w:val="16"/>
-              </w:rPr>
-              <w:t xml:space="preserve"/>
-            </w:r>
-          </w:p>
-        </w:tc>
-        <w:tc>
-          <w:tcPr>
-            <w:tcW w:w="0" w:type="auto"/>
-          </w:tcPr>
-          <w:p>
-            <w:pPr>
-              <w:spacing w:after="0"/>
-              <w:jc w:val="right"/>
-            </w:pPr>
-            <w:r>
-              <w:rPr>
-                <w:rFonts w:ascii="Arial" w:hAnsi="Arial" w:eastAsia="Arial" w:cs="Arial"/>
-                <w:sz w:val="16"/>
-              </w:rPr>
-              <w:t xml:space="preserve">1.19 (1.14-1.24)</w:t>
+              <w:t xml:space="preserve">2.29 (2.19-2.39)</w:t>
+            </w:r>
+          </w:p>
+        </w:tc>
+        <w:tc>
+          <w:tcPr>
+            <w:tcW w:w="0" w:type="auto"/>
+          </w:tcPr>
+          <w:p>
+            <w:pPr>
+              <w:spacing w:after="0"/>
+              <w:jc w:val="right"/>
+            </w:pPr>
+            <w:r>
+              <w:rPr>
+                <w:rFonts w:ascii="Arial" w:hAnsi="Arial" w:eastAsia="Arial" w:cs="Arial"/>
+                <w:sz w:val="16"/>
+              </w:rPr>
+              <w:t xml:space="preserve"/>
+            </w:r>
+          </w:p>
+        </w:tc>
+        <w:tc>
+          <w:tcPr>
+            <w:tcW w:w="0" w:type="auto"/>
+          </w:tcPr>
+          <w:p>
+            <w:pPr>
+              <w:spacing w:after="0"/>
+              <w:jc w:val="right"/>
+            </w:pPr>
+            <w:r>
+              <w:rPr>
+                <w:rFonts w:ascii="Arial" w:hAnsi="Arial" w:eastAsia="Arial" w:cs="Arial"/>
+                <w:sz w:val="16"/>
+              </w:rPr>
+              <w:t xml:space="preserve">1.35 (1.29-1.41)</w:t>
+            </w:r>
+          </w:p>
+        </w:tc>
+        <w:tc>
+          <w:tcPr>
+            <w:tcW w:w="0" w:type="auto"/>
+          </w:tcPr>
+          <w:p>
+            <w:pPr>
+              <w:spacing w:after="0"/>
+              <w:jc w:val="right"/>
+            </w:pPr>
+            <w:r>
+              <w:rPr>
+                <w:rFonts w:ascii="Arial" w:hAnsi="Arial" w:eastAsia="Arial" w:cs="Arial"/>
+                <w:sz w:val="16"/>
+              </w:rPr>
+              <w:t xml:space="preserve"/>
+            </w:r>
+          </w:p>
+        </w:tc>
+        <w:tc>
+          <w:tcPr>
+            <w:tcW w:w="0" w:type="auto"/>
+          </w:tcPr>
+          <w:p>
+            <w:pPr>
+              <w:spacing w:after="0"/>
+              <w:jc w:val="right"/>
+            </w:pPr>
+            <w:r>
+              <w:rPr>
+                <w:rFonts w:ascii="Arial" w:hAnsi="Arial" w:eastAsia="Arial" w:cs="Arial"/>
+                <w:sz w:val="16"/>
+              </w:rPr>
+              <w:t xml:space="preserve">1.19 (1.14-1.25)</w:t>
             </w:r>
           </w:p>
         </w:tc>
@@ -1105,79 +1105,79 @@
                 <w:rFonts w:ascii="Arial" w:hAnsi="Arial" w:eastAsia="Arial" w:cs="Arial"/>
                 <w:sz w:val="16"/>
               </w:rPr>
-              <w:t xml:space="preserve">1.03 (0.94-1.12)</w:t>
-            </w:r>
-          </w:p>
-        </w:tc>
-        <w:tc>
-          <w:tcPr>
-            <w:tcW w:w="0" w:type="auto"/>
-          </w:tcPr>
-          <w:p>
-            <w:pPr>
-              <w:spacing w:after="0"/>
-              <w:jc w:val="right"/>
-            </w:pPr>
-            <w:r>
-              <w:rPr>
-                <w:rFonts w:ascii="Arial" w:hAnsi="Arial" w:eastAsia="Arial" w:cs="Arial"/>
-                <w:sz w:val="16"/>
-              </w:rPr>
-              <w:t xml:space="preserve"/>
-            </w:r>
-          </w:p>
-        </w:tc>
-        <w:tc>
-          <w:tcPr>
-            <w:tcW w:w="0" w:type="auto"/>
-          </w:tcPr>
-          <w:p>
-            <w:pPr>
-              <w:spacing w:after="0"/>
-              <w:jc w:val="right"/>
-            </w:pPr>
-            <w:r>
-              <w:rPr>
-                <w:rFonts w:ascii="Arial" w:hAnsi="Arial" w:eastAsia="Arial" w:cs="Arial"/>
-                <w:sz w:val="16"/>
-              </w:rPr>
-              <w:t xml:space="preserve">1.18 (1.08-1.29)</w:t>
-            </w:r>
-          </w:p>
-        </w:tc>
-        <w:tc>
-          <w:tcPr>
-            <w:tcW w:w="0" w:type="auto"/>
-          </w:tcPr>
-          <w:p>
-            <w:pPr>
-              <w:spacing w:after="0"/>
-              <w:jc w:val="right"/>
-            </w:pPr>
-            <w:r>
-              <w:rPr>
-                <w:rFonts w:ascii="Arial" w:hAnsi="Arial" w:eastAsia="Arial" w:cs="Arial"/>
-                <w:sz w:val="16"/>
-              </w:rPr>
-              <w:t xml:space="preserve"/>
-            </w:r>
-          </w:p>
-        </w:tc>
-        <w:tc>
-          <w:tcPr>
-            <w:tcW w:w="0" w:type="auto"/>
-          </w:tcPr>
-          <w:p>
-            <w:pPr>
-              <w:spacing w:after="0"/>
-              <w:jc w:val="right"/>
-            </w:pPr>
-            <w:r>
-              <w:rPr>
-                <w:rFonts w:ascii="Arial" w:hAnsi="Arial" w:eastAsia="Arial" w:cs="Arial"/>
-                <w:sz w:val="16"/>
-              </w:rPr>
-              <w:t xml:space="preserve">1.14 (1.05-1.25)</w:t>
+              <w:t xml:space="preserve">1.03 (0.94-1.13)</w:t>
+            </w:r>
+          </w:p>
+        </w:tc>
+        <w:tc>
+          <w:tcPr>
+            <w:tcW w:w="0" w:type="auto"/>
+          </w:tcPr>
+          <w:p>
+            <w:pPr>
+              <w:spacing w:after="0"/>
+              <w:jc w:val="right"/>
+            </w:pPr>
+            <w:r>
+              <w:rPr>
+                <w:rFonts w:ascii="Arial" w:hAnsi="Arial" w:eastAsia="Arial" w:cs="Arial"/>
+                <w:sz w:val="16"/>
+              </w:rPr>
+              <w:t xml:space="preserve"/>
+            </w:r>
+          </w:p>
+        </w:tc>
+        <w:tc>
+          <w:tcPr>
+            <w:tcW w:w="0" w:type="auto"/>
+          </w:tcPr>
+          <w:p>
+            <w:pPr>
+              <w:spacing w:after="0"/>
+              <w:jc w:val="right"/>
+            </w:pPr>
+            <w:r>
+              <w:rPr>
+                <w:rFonts w:ascii="Arial" w:hAnsi="Arial" w:eastAsia="Arial" w:cs="Arial"/>
+                <w:sz w:val="16"/>
+              </w:rPr>
+              <w:t xml:space="preserve">1.19 (1.09-1.31)</w:t>
+            </w:r>
+          </w:p>
+        </w:tc>
+        <w:tc>
+          <w:tcPr>
+            <w:tcW w:w="0" w:type="auto"/>
+          </w:tcPr>
+          <w:p>
+            <w:pPr>
+              <w:spacing w:after="0"/>
+              <w:jc w:val="right"/>
+            </w:pPr>
+            <w:r>
+              <w:rPr>
+                <w:rFonts w:ascii="Arial" w:hAnsi="Arial" w:eastAsia="Arial" w:cs="Arial"/>
+                <w:sz w:val="16"/>
+              </w:rPr>
+              <w:t xml:space="preserve"/>
+            </w:r>
+          </w:p>
+        </w:tc>
+        <w:tc>
+          <w:tcPr>
+            <w:tcW w:w="0" w:type="auto"/>
+          </w:tcPr>
+          <w:p>
+            <w:pPr>
+              <w:spacing w:after="0"/>
+              <w:jc w:val="right"/>
+            </w:pPr>
+            <w:r>
+              <w:rPr>
+                <w:rFonts w:ascii="Arial" w:hAnsi="Arial" w:eastAsia="Arial" w:cs="Arial"/>
+                <w:sz w:val="16"/>
+              </w:rPr>
+              <w:t xml:space="preserve">1.15 (1.05-1.26)</w:t>
             </w:r>
           </w:p>
         </w:tc>
@@ -1325,79 +1325,79 @@
                 <w:rFonts w:ascii="Arial" w:hAnsi="Arial" w:eastAsia="Arial" w:cs="Arial"/>
                 <w:sz w:val="16"/>
               </w:rPr>
-              <w:t xml:space="preserve">3.90 (3.80-4.01)</w:t>
-            </w:r>
-          </w:p>
-        </w:tc>
-        <w:tc>
-          <w:tcPr>
-            <w:tcW w:w="0" w:type="auto"/>
-          </w:tcPr>
-          <w:p>
-            <w:pPr>
-              <w:spacing w:after="0"/>
-              <w:jc w:val="right"/>
-            </w:pPr>
-            <w:r>
-              <w:rPr>
-                <w:rFonts w:ascii="Arial" w:hAnsi="Arial" w:eastAsia="Arial" w:cs="Arial"/>
-                <w:sz w:val="16"/>
-              </w:rPr>
-              <w:t xml:space="preserve"/>
-            </w:r>
-          </w:p>
-        </w:tc>
-        <w:tc>
-          <w:tcPr>
-            <w:tcW w:w="0" w:type="auto"/>
-          </w:tcPr>
-          <w:p>
-            <w:pPr>
-              <w:spacing w:after="0"/>
-              <w:jc w:val="right"/>
-            </w:pPr>
-            <w:r>
-              <w:rPr>
-                <w:rFonts w:ascii="Arial" w:hAnsi="Arial" w:eastAsia="Arial" w:cs="Arial"/>
-                <w:sz w:val="16"/>
-              </w:rPr>
-              <w:t xml:space="preserve"/>
-            </w:r>
-          </w:p>
-        </w:tc>
-        <w:tc>
-          <w:tcPr>
-            <w:tcW w:w="0" w:type="auto"/>
-          </w:tcPr>
-          <w:p>
-            <w:pPr>
-              <w:spacing w:after="0"/>
-              <w:jc w:val="right"/>
-            </w:pPr>
-            <w:r>
-              <w:rPr>
-                <w:rFonts w:ascii="Arial" w:hAnsi="Arial" w:eastAsia="Arial" w:cs="Arial"/>
-                <w:sz w:val="16"/>
-              </w:rPr>
-              <w:t xml:space="preserve">1.47 (1.43-1.51)</w:t>
-            </w:r>
-          </w:p>
-        </w:tc>
-        <w:tc>
-          <w:tcPr>
-            <w:tcW w:w="0" w:type="auto"/>
-          </w:tcPr>
-          <w:p>
-            <w:pPr>
-              <w:spacing w:after="0"/>
-              <w:jc w:val="right"/>
-            </w:pPr>
-            <w:r>
-              <w:rPr>
-                <w:rFonts w:ascii="Arial" w:hAnsi="Arial" w:eastAsia="Arial" w:cs="Arial"/>
-                <w:sz w:val="16"/>
-              </w:rPr>
-              <w:t xml:space="preserve">1.46 (1.42-1.50)</w:t>
+              <w:t xml:space="preserve">4.05 (3.93-4.16)</w:t>
+            </w:r>
+          </w:p>
+        </w:tc>
+        <w:tc>
+          <w:tcPr>
+            <w:tcW w:w="0" w:type="auto"/>
+          </w:tcPr>
+          <w:p>
+            <w:pPr>
+              <w:spacing w:after="0"/>
+              <w:jc w:val="right"/>
+            </w:pPr>
+            <w:r>
+              <w:rPr>
+                <w:rFonts w:ascii="Arial" w:hAnsi="Arial" w:eastAsia="Arial" w:cs="Arial"/>
+                <w:sz w:val="16"/>
+              </w:rPr>
+              <w:t xml:space="preserve"/>
+            </w:r>
+          </w:p>
+        </w:tc>
+        <w:tc>
+          <w:tcPr>
+            <w:tcW w:w="0" w:type="auto"/>
+          </w:tcPr>
+          <w:p>
+            <w:pPr>
+              <w:spacing w:after="0"/>
+              <w:jc w:val="right"/>
+            </w:pPr>
+            <w:r>
+              <w:rPr>
+                <w:rFonts w:ascii="Arial" w:hAnsi="Arial" w:eastAsia="Arial" w:cs="Arial"/>
+                <w:sz w:val="16"/>
+              </w:rPr>
+              <w:t xml:space="preserve"/>
+            </w:r>
+          </w:p>
+        </w:tc>
+        <w:tc>
+          <w:tcPr>
+            <w:tcW w:w="0" w:type="auto"/>
+          </w:tcPr>
+          <w:p>
+            <w:pPr>
+              <w:spacing w:after="0"/>
+              <w:jc w:val="right"/>
+            </w:pPr>
+            <w:r>
+              <w:rPr>
+                <w:rFonts w:ascii="Arial" w:hAnsi="Arial" w:eastAsia="Arial" w:cs="Arial"/>
+                <w:sz w:val="16"/>
+              </w:rPr>
+              <w:t xml:space="preserve">1.49 (1.44-1.54)</w:t>
+            </w:r>
+          </w:p>
+        </w:tc>
+        <w:tc>
+          <w:tcPr>
+            <w:tcW w:w="0" w:type="auto"/>
+          </w:tcPr>
+          <w:p>
+            <w:pPr>
+              <w:spacing w:after="0"/>
+              <w:jc w:val="right"/>
+            </w:pPr>
+            <w:r>
+              <w:rPr>
+                <w:rFonts w:ascii="Arial" w:hAnsi="Arial" w:eastAsia="Arial" w:cs="Arial"/>
+                <w:sz w:val="16"/>
+              </w:rPr>
+              <w:t xml:space="preserve">1.48 (1.44-1.53)</w:t>
             </w:r>
           </w:p>
         </w:tc>
@@ -1435,7 +1435,7 @@
                 <w:rFonts w:ascii="Arial" w:hAnsi="Arial" w:eastAsia="Arial" w:cs="Arial"/>
                 <w:sz w:val="16"/>
               </w:rPr>
-              <w:t xml:space="preserve">5.43 (5.29-5.57)</w:t>
+              <w:t xml:space="preserve">5.60 (5.44-5.75)</w:t>
             </w:r>
           </w:p>
         </w:tc>
@@ -1507,7 +1507,7 @@
                 <w:rFonts w:ascii="Arial" w:hAnsi="Arial" w:eastAsia="Arial" w:cs="Arial"/>
                 <w:sz w:val="16"/>
               </w:rPr>
-              <w:t xml:space="preserve">1.59 (1.54-1.63)</w:t>
+              <w:t xml:space="preserve">1.59 (1.54-1.64)</w:t>
             </w:r>
           </w:p>
         </w:tc>
@@ -1545,79 +1545,79 @@
                 <w:rFonts w:ascii="Arial" w:hAnsi="Arial" w:eastAsia="Arial" w:cs="Arial"/>
                 <w:sz w:val="16"/>
               </w:rPr>
-              <w:t xml:space="preserve">5.62 (5.47-5.78)</w:t>
-            </w:r>
-          </w:p>
-        </w:tc>
-        <w:tc>
-          <w:tcPr>
-            <w:tcW w:w="0" w:type="auto"/>
-          </w:tcPr>
-          <w:p>
-            <w:pPr>
-              <w:spacing w:after="0"/>
-              <w:jc w:val="right"/>
-            </w:pPr>
-            <w:r>
-              <w:rPr>
-                <w:rFonts w:ascii="Arial" w:hAnsi="Arial" w:eastAsia="Arial" w:cs="Arial"/>
-                <w:sz w:val="16"/>
-              </w:rPr>
-              <w:t xml:space="preserve"/>
-            </w:r>
-          </w:p>
-        </w:tc>
-        <w:tc>
-          <w:tcPr>
-            <w:tcW w:w="0" w:type="auto"/>
-          </w:tcPr>
-          <w:p>
-            <w:pPr>
-              <w:spacing w:after="0"/>
-              <w:jc w:val="right"/>
-            </w:pPr>
-            <w:r>
-              <w:rPr>
-                <w:rFonts w:ascii="Arial" w:hAnsi="Arial" w:eastAsia="Arial" w:cs="Arial"/>
-                <w:sz w:val="16"/>
-              </w:rPr>
-              <w:t xml:space="preserve"/>
-            </w:r>
-          </w:p>
-        </w:tc>
-        <w:tc>
-          <w:tcPr>
-            <w:tcW w:w="0" w:type="auto"/>
-          </w:tcPr>
-          <w:p>
-            <w:pPr>
-              <w:spacing w:after="0"/>
-              <w:jc w:val="right"/>
-            </w:pPr>
-            <w:r>
-              <w:rPr>
-                <w:rFonts w:ascii="Arial" w:hAnsi="Arial" w:eastAsia="Arial" w:cs="Arial"/>
-                <w:sz w:val="16"/>
-              </w:rPr>
-              <w:t xml:space="preserve">1.99 (1.93-2.05)</w:t>
-            </w:r>
-          </w:p>
-        </w:tc>
-        <w:tc>
-          <w:tcPr>
-            <w:tcW w:w="0" w:type="auto"/>
-          </w:tcPr>
-          <w:p>
-            <w:pPr>
-              <w:spacing w:after="0"/>
-              <w:jc w:val="right"/>
-            </w:pPr>
-            <w:r>
-              <w:rPr>
-                <w:rFonts w:ascii="Arial" w:hAnsi="Arial" w:eastAsia="Arial" w:cs="Arial"/>
-                <w:sz w:val="16"/>
-              </w:rPr>
-              <w:t xml:space="preserve">1.95 (1.89-2.01)</w:t>
+              <w:t xml:space="preserve">5.89 (5.72-6.07)</w:t>
+            </w:r>
+          </w:p>
+        </w:tc>
+        <w:tc>
+          <w:tcPr>
+            <w:tcW w:w="0" w:type="auto"/>
+          </w:tcPr>
+          <w:p>
+            <w:pPr>
+              <w:spacing w:after="0"/>
+              <w:jc w:val="right"/>
+            </w:pPr>
+            <w:r>
+              <w:rPr>
+                <w:rFonts w:ascii="Arial" w:hAnsi="Arial" w:eastAsia="Arial" w:cs="Arial"/>
+                <w:sz w:val="16"/>
+              </w:rPr>
+              <w:t xml:space="preserve"/>
+            </w:r>
+          </w:p>
+        </w:tc>
+        <w:tc>
+          <w:tcPr>
+            <w:tcW w:w="0" w:type="auto"/>
+          </w:tcPr>
+          <w:p>
+            <w:pPr>
+              <w:spacing w:after="0"/>
+              <w:jc w:val="right"/>
+            </w:pPr>
+            <w:r>
+              <w:rPr>
+                <w:rFonts w:ascii="Arial" w:hAnsi="Arial" w:eastAsia="Arial" w:cs="Arial"/>
+                <w:sz w:val="16"/>
+              </w:rPr>
+              <w:t xml:space="preserve"/>
+            </w:r>
+          </w:p>
+        </w:tc>
+        <w:tc>
+          <w:tcPr>
+            <w:tcW w:w="0" w:type="auto"/>
+          </w:tcPr>
+          <w:p>
+            <w:pPr>
+              <w:spacing w:after="0"/>
+              <w:jc w:val="right"/>
+            </w:pPr>
+            <w:r>
+              <w:rPr>
+                <w:rFonts w:ascii="Arial" w:hAnsi="Arial" w:eastAsia="Arial" w:cs="Arial"/>
+                <w:sz w:val="16"/>
+              </w:rPr>
+              <w:t xml:space="preserve">2.02 (1.95-2.09)</w:t>
+            </w:r>
+          </w:p>
+        </w:tc>
+        <w:tc>
+          <w:tcPr>
+            <w:tcW w:w="0" w:type="auto"/>
+          </w:tcPr>
+          <w:p>
+            <w:pPr>
+              <w:spacing w:after="0"/>
+              <w:jc w:val="right"/>
+            </w:pPr>
+            <w:r>
+              <w:rPr>
+                <w:rFonts w:ascii="Arial" w:hAnsi="Arial" w:eastAsia="Arial" w:cs="Arial"/>
+                <w:sz w:val="16"/>
+              </w:rPr>
+              <w:t xml:space="preserve">1.98 (1.91-2.05)</w:t>
             </w:r>
           </w:p>
         </w:tc>
@@ -1709,25 +1709,25 @@
                 <w:rFonts w:ascii="Arial" w:hAnsi="Arial" w:eastAsia="Arial" w:cs="Arial"/>
                 <w:sz w:val="16"/>
               </w:rPr>
-              <w:t xml:space="preserve">1.16 (1.09-1.24)</w:t>
-            </w:r>
-          </w:p>
-        </w:tc>
-        <w:tc>
-          <w:tcPr>
-            <w:tcW w:w="0" w:type="auto"/>
-          </w:tcPr>
-          <w:p>
-            <w:pPr>
-              <w:spacing w:after="0"/>
-              <w:jc w:val="right"/>
-            </w:pPr>
-            <w:r>
-              <w:rPr>
-                <w:rFonts w:ascii="Arial" w:hAnsi="Arial" w:eastAsia="Arial" w:cs="Arial"/>
-                <w:sz w:val="16"/>
-              </w:rPr>
-              <w:t xml:space="preserve">1.15 (1.08-1.22)</w:t>
+              <w:t xml:space="preserve">1.18 (1.11-1.26)</w:t>
+            </w:r>
+          </w:p>
+        </w:tc>
+        <w:tc>
+          <w:tcPr>
+            <w:tcW w:w="0" w:type="auto"/>
+          </w:tcPr>
+          <w:p>
+            <w:pPr>
+              <w:spacing w:after="0"/>
+              <w:jc w:val="right"/>
+            </w:pPr>
+            <w:r>
+              <w:rPr>
+                <w:rFonts w:ascii="Arial" w:hAnsi="Arial" w:eastAsia="Arial" w:cs="Arial"/>
+                <w:sz w:val="16"/>
+              </w:rPr>
+              <w:t xml:space="preserve">1.17 (1.10-1.25)</w:t>
             </w:r>
           </w:p>
         </w:tc>
@@ -1875,79 +1875,79 @@
                 <w:rFonts w:ascii="Arial" w:hAnsi="Arial" w:eastAsia="Arial" w:cs="Arial"/>
                 <w:sz w:val="16"/>
               </w:rPr>
-              <w:t xml:space="preserve">0.10 (0.09-0.12)</w:t>
-            </w:r>
-          </w:p>
-        </w:tc>
-        <w:tc>
-          <w:tcPr>
-            <w:tcW w:w="0" w:type="auto"/>
-          </w:tcPr>
-          <w:p>
-            <w:pPr>
-              <w:spacing w:after="0"/>
-              <w:jc w:val="right"/>
-            </w:pPr>
-            <w:r>
-              <w:rPr>
-                <w:rFonts w:ascii="Arial" w:hAnsi="Arial" w:eastAsia="Arial" w:cs="Arial"/>
-                <w:sz w:val="16"/>
-              </w:rPr>
-              <w:t xml:space="preserve">0.10 (0.09-0.11)</w:t>
-            </w:r>
-          </w:p>
-        </w:tc>
-        <w:tc>
-          <w:tcPr>
-            <w:tcW w:w="0" w:type="auto"/>
-          </w:tcPr>
-          <w:p>
-            <w:pPr>
-              <w:spacing w:after="0"/>
-              <w:jc w:val="right"/>
-            </w:pPr>
-            <w:r>
-              <w:rPr>
-                <w:rFonts w:ascii="Arial" w:hAnsi="Arial" w:eastAsia="Arial" w:cs="Arial"/>
-                <w:sz w:val="16"/>
-              </w:rPr>
-              <w:t xml:space="preserve">0.10 (0.09-0.11)</w:t>
-            </w:r>
-          </w:p>
-        </w:tc>
-        <w:tc>
-          <w:tcPr>
-            <w:tcW w:w="0" w:type="auto"/>
-          </w:tcPr>
-          <w:p>
-            <w:pPr>
-              <w:spacing w:after="0"/>
-              <w:jc w:val="right"/>
-            </w:pPr>
-            <w:r>
-              <w:rPr>
-                <w:rFonts w:ascii="Arial" w:hAnsi="Arial" w:eastAsia="Arial" w:cs="Arial"/>
-                <w:sz w:val="16"/>
-              </w:rPr>
-              <w:t xml:space="preserve">0.15 (0.13-0.17)</w:t>
-            </w:r>
-          </w:p>
-        </w:tc>
-        <w:tc>
-          <w:tcPr>
-            <w:tcW w:w="0" w:type="auto"/>
-          </w:tcPr>
-          <w:p>
-            <w:pPr>
-              <w:spacing w:after="0"/>
-              <w:jc w:val="right"/>
-            </w:pPr>
-            <w:r>
-              <w:rPr>
-                <w:rFonts w:ascii="Arial" w:hAnsi="Arial" w:eastAsia="Arial" w:cs="Arial"/>
-                <w:sz w:val="16"/>
-              </w:rPr>
-              <w:t xml:space="preserve">0.15 (0.13-0.17)</w:t>
+              <w:t xml:space="preserve">0.09 (0.08-0.11)</w:t>
+            </w:r>
+          </w:p>
+        </w:tc>
+        <w:tc>
+          <w:tcPr>
+            <w:tcW w:w="0" w:type="auto"/>
+          </w:tcPr>
+          <w:p>
+            <w:pPr>
+              <w:spacing w:after="0"/>
+              <w:jc w:val="right"/>
+            </w:pPr>
+            <w:r>
+              <w:rPr>
+                <w:rFonts w:ascii="Arial" w:hAnsi="Arial" w:eastAsia="Arial" w:cs="Arial"/>
+                <w:sz w:val="16"/>
+              </w:rPr>
+              <w:t xml:space="preserve">0.09 (0.08-0.10)</w:t>
+            </w:r>
+          </w:p>
+        </w:tc>
+        <w:tc>
+          <w:tcPr>
+            <w:tcW w:w="0" w:type="auto"/>
+          </w:tcPr>
+          <w:p>
+            <w:pPr>
+              <w:spacing w:after="0"/>
+              <w:jc w:val="right"/>
+            </w:pPr>
+            <w:r>
+              <w:rPr>
+                <w:rFonts w:ascii="Arial" w:hAnsi="Arial" w:eastAsia="Arial" w:cs="Arial"/>
+                <w:sz w:val="16"/>
+              </w:rPr>
+              <w:t xml:space="preserve">0.09 (0.08-0.10)</w:t>
+            </w:r>
+          </w:p>
+        </w:tc>
+        <w:tc>
+          <w:tcPr>
+            <w:tcW w:w="0" w:type="auto"/>
+          </w:tcPr>
+          <w:p>
+            <w:pPr>
+              <w:spacing w:after="0"/>
+              <w:jc w:val="right"/>
+            </w:pPr>
+            <w:r>
+              <w:rPr>
+                <w:rFonts w:ascii="Arial" w:hAnsi="Arial" w:eastAsia="Arial" w:cs="Arial"/>
+                <w:sz w:val="16"/>
+              </w:rPr>
+              <w:t xml:space="preserve">0.14 (0.12-0.16)</w:t>
+            </w:r>
+          </w:p>
+        </w:tc>
+        <w:tc>
+          <w:tcPr>
+            <w:tcW w:w="0" w:type="auto"/>
+          </w:tcPr>
+          <w:p>
+            <w:pPr>
+              <w:spacing w:after="0"/>
+              <w:jc w:val="right"/>
+            </w:pPr>
+            <w:r>
+              <w:rPr>
+                <w:rFonts w:ascii="Arial" w:hAnsi="Arial" w:eastAsia="Arial" w:cs="Arial"/>
+                <w:sz w:val="16"/>
+              </w:rPr>
+              <w:t xml:space="preserve">0.14 (0.12-0.15)</w:t>
             </w:r>
           </w:p>
         </w:tc>
@@ -1985,79 +1985,79 @@
                 <w:rFonts w:ascii="Arial" w:hAnsi="Arial" w:eastAsia="Arial" w:cs="Arial"/>
                 <w:sz w:val="16"/>
               </w:rPr>
-              <w:t xml:space="preserve">0.21 (0.20-0.22)</w:t>
-            </w:r>
-          </w:p>
-        </w:tc>
-        <w:tc>
-          <w:tcPr>
-            <w:tcW w:w="0" w:type="auto"/>
-          </w:tcPr>
-          <w:p>
-            <w:pPr>
-              <w:spacing w:after="0"/>
-              <w:jc w:val="right"/>
-            </w:pPr>
-            <w:r>
-              <w:rPr>
-                <w:rFonts w:ascii="Arial" w:hAnsi="Arial" w:eastAsia="Arial" w:cs="Arial"/>
-                <w:sz w:val="16"/>
-              </w:rPr>
-              <w:t xml:space="preserve">0.22 (0.21-0.24)</w:t>
-            </w:r>
-          </w:p>
-        </w:tc>
-        <w:tc>
-          <w:tcPr>
-            <w:tcW w:w="0" w:type="auto"/>
-          </w:tcPr>
-          <w:p>
-            <w:pPr>
-              <w:spacing w:after="0"/>
-              <w:jc w:val="right"/>
-            </w:pPr>
-            <w:r>
-              <w:rPr>
-                <w:rFonts w:ascii="Arial" w:hAnsi="Arial" w:eastAsia="Arial" w:cs="Arial"/>
-                <w:sz w:val="16"/>
-              </w:rPr>
-              <w:t xml:space="preserve">0.23 (0.21-0.24)</w:t>
-            </w:r>
-          </w:p>
-        </w:tc>
-        <w:tc>
-          <w:tcPr>
-            <w:tcW w:w="0" w:type="auto"/>
-          </w:tcPr>
-          <w:p>
-            <w:pPr>
-              <w:spacing w:after="0"/>
-              <w:jc w:val="right"/>
-            </w:pPr>
-            <w:r>
-              <w:rPr>
-                <w:rFonts w:ascii="Arial" w:hAnsi="Arial" w:eastAsia="Arial" w:cs="Arial"/>
-                <w:sz w:val="16"/>
-              </w:rPr>
-              <w:t xml:space="preserve">0.32 (0.30-0.35)</w:t>
-            </w:r>
-          </w:p>
-        </w:tc>
-        <w:tc>
-          <w:tcPr>
-            <w:tcW w:w="0" w:type="auto"/>
-          </w:tcPr>
-          <w:p>
-            <w:pPr>
-              <w:spacing w:after="0"/>
-              <w:jc w:val="right"/>
-            </w:pPr>
-            <w:r>
-              <w:rPr>
-                <w:rFonts w:ascii="Arial" w:hAnsi="Arial" w:eastAsia="Arial" w:cs="Arial"/>
-                <w:sz w:val="16"/>
-              </w:rPr>
-              <w:t xml:space="preserve">0.32 (0.30-0.34)</w:t>
+              <w:t xml:space="preserve">0.19 (0.18-0.20)</w:t>
+            </w:r>
+          </w:p>
+        </w:tc>
+        <w:tc>
+          <w:tcPr>
+            <w:tcW w:w="0" w:type="auto"/>
+          </w:tcPr>
+          <w:p>
+            <w:pPr>
+              <w:spacing w:after="0"/>
+              <w:jc w:val="right"/>
+            </w:pPr>
+            <w:r>
+              <w:rPr>
+                <w:rFonts w:ascii="Arial" w:hAnsi="Arial" w:eastAsia="Arial" w:cs="Arial"/>
+                <w:sz w:val="16"/>
+              </w:rPr>
+              <w:t xml:space="preserve">0.20 (0.19-0.22)</w:t>
+            </w:r>
+          </w:p>
+        </w:tc>
+        <w:tc>
+          <w:tcPr>
+            <w:tcW w:w="0" w:type="auto"/>
+          </w:tcPr>
+          <w:p>
+            <w:pPr>
+              <w:spacing w:after="0"/>
+              <w:jc w:val="right"/>
+            </w:pPr>
+            <w:r>
+              <w:rPr>
+                <w:rFonts w:ascii="Arial" w:hAnsi="Arial" w:eastAsia="Arial" w:cs="Arial"/>
+                <w:sz w:val="16"/>
+              </w:rPr>
+              <w:t xml:space="preserve">0.20 (0.19-0.22)</w:t>
+            </w:r>
+          </w:p>
+        </w:tc>
+        <w:tc>
+          <w:tcPr>
+            <w:tcW w:w="0" w:type="auto"/>
+          </w:tcPr>
+          <w:p>
+            <w:pPr>
+              <w:spacing w:after="0"/>
+              <w:jc w:val="right"/>
+            </w:pPr>
+            <w:r>
+              <w:rPr>
+                <w:rFonts w:ascii="Arial" w:hAnsi="Arial" w:eastAsia="Arial" w:cs="Arial"/>
+                <w:sz w:val="16"/>
+              </w:rPr>
+              <w:t xml:space="preserve">0.30 (0.27-0.32)</w:t>
+            </w:r>
+          </w:p>
+        </w:tc>
+        <w:tc>
+          <w:tcPr>
+            <w:tcW w:w="0" w:type="auto"/>
+          </w:tcPr>
+          <w:p>
+            <w:pPr>
+              <w:spacing w:after="0"/>
+              <w:jc w:val="right"/>
+            </w:pPr>
+            <w:r>
+              <w:rPr>
+                <w:rFonts w:ascii="Arial" w:hAnsi="Arial" w:eastAsia="Arial" w:cs="Arial"/>
+                <w:sz w:val="16"/>
+              </w:rPr>
+              <w:t xml:space="preserve">0.29 (0.27-0.32)</w:t>
             </w:r>
           </w:p>
         </w:tc>
@@ -2095,79 +2095,79 @@
                 <w:rFonts w:ascii="Arial" w:hAnsi="Arial" w:eastAsia="Arial" w:cs="Arial"/>
                 <w:sz w:val="16"/>
               </w:rPr>
-              <w:t xml:space="preserve">0.46 (0.44-0.48)</w:t>
-            </w:r>
-          </w:p>
-        </w:tc>
-        <w:tc>
-          <w:tcPr>
-            <w:tcW w:w="0" w:type="auto"/>
-          </w:tcPr>
-          <w:p>
-            <w:pPr>
-              <w:spacing w:after="0"/>
-              <w:jc w:val="right"/>
-            </w:pPr>
-            <w:r>
-              <w:rPr>
-                <w:rFonts w:ascii="Arial" w:hAnsi="Arial" w:eastAsia="Arial" w:cs="Arial"/>
-                <w:sz w:val="16"/>
-              </w:rPr>
-              <w:t xml:space="preserve">0.48 (0.46-0.51)</w:t>
-            </w:r>
-          </w:p>
-        </w:tc>
-        <w:tc>
-          <w:tcPr>
-            <w:tcW w:w="0" w:type="auto"/>
-          </w:tcPr>
-          <w:p>
-            <w:pPr>
-              <w:spacing w:after="0"/>
-              <w:jc w:val="right"/>
-            </w:pPr>
-            <w:r>
-              <w:rPr>
-                <w:rFonts w:ascii="Arial" w:hAnsi="Arial" w:eastAsia="Arial" w:cs="Arial"/>
-                <w:sz w:val="16"/>
-              </w:rPr>
-              <w:t xml:space="preserve">0.48 (0.46-0.51)</w:t>
-            </w:r>
-          </w:p>
-        </w:tc>
-        <w:tc>
-          <w:tcPr>
-            <w:tcW w:w="0" w:type="auto"/>
-          </w:tcPr>
-          <w:p>
-            <w:pPr>
-              <w:spacing w:after="0"/>
-              <w:jc w:val="right"/>
-            </w:pPr>
-            <w:r>
-              <w:rPr>
-                <w:rFonts w:ascii="Arial" w:hAnsi="Arial" w:eastAsia="Arial" w:cs="Arial"/>
-                <w:sz w:val="16"/>
-              </w:rPr>
-              <w:t xml:space="preserve">0.61 (0.58-0.64)</w:t>
-            </w:r>
-          </w:p>
-        </w:tc>
-        <w:tc>
-          <w:tcPr>
-            <w:tcW w:w="0" w:type="auto"/>
-          </w:tcPr>
-          <w:p>
-            <w:pPr>
-              <w:spacing w:after="0"/>
-              <w:jc w:val="right"/>
-            </w:pPr>
-            <w:r>
-              <w:rPr>
-                <w:rFonts w:ascii="Arial" w:hAnsi="Arial" w:eastAsia="Arial" w:cs="Arial"/>
-                <w:sz w:val="16"/>
-              </w:rPr>
-              <w:t xml:space="preserve">0.60 (0.58-0.63)</w:t>
+              <w:t xml:space="preserve">0.44 (0.42-0.46)</w:t>
+            </w:r>
+          </w:p>
+        </w:tc>
+        <w:tc>
+          <w:tcPr>
+            <w:tcW w:w="0" w:type="auto"/>
+          </w:tcPr>
+          <w:p>
+            <w:pPr>
+              <w:spacing w:after="0"/>
+              <w:jc w:val="right"/>
+            </w:pPr>
+            <w:r>
+              <w:rPr>
+                <w:rFonts w:ascii="Arial" w:hAnsi="Arial" w:eastAsia="Arial" w:cs="Arial"/>
+                <w:sz w:val="16"/>
+              </w:rPr>
+              <w:t xml:space="preserve">0.46 (0.44-0.49)</w:t>
+            </w:r>
+          </w:p>
+        </w:tc>
+        <w:tc>
+          <w:tcPr>
+            <w:tcW w:w="0" w:type="auto"/>
+          </w:tcPr>
+          <w:p>
+            <w:pPr>
+              <w:spacing w:after="0"/>
+              <w:jc w:val="right"/>
+            </w:pPr>
+            <w:r>
+              <w:rPr>
+                <w:rFonts w:ascii="Arial" w:hAnsi="Arial" w:eastAsia="Arial" w:cs="Arial"/>
+                <w:sz w:val="16"/>
+              </w:rPr>
+              <w:t xml:space="preserve">0.47 (0.44-0.49)</w:t>
+            </w:r>
+          </w:p>
+        </w:tc>
+        <w:tc>
+          <w:tcPr>
+            <w:tcW w:w="0" w:type="auto"/>
+          </w:tcPr>
+          <w:p>
+            <w:pPr>
+              <w:spacing w:after="0"/>
+              <w:jc w:val="right"/>
+            </w:pPr>
+            <w:r>
+              <w:rPr>
+                <w:rFonts w:ascii="Arial" w:hAnsi="Arial" w:eastAsia="Arial" w:cs="Arial"/>
+                <w:sz w:val="16"/>
+              </w:rPr>
+              <w:t xml:space="preserve">0.59 (0.56-0.62)</w:t>
+            </w:r>
+          </w:p>
+        </w:tc>
+        <w:tc>
+          <w:tcPr>
+            <w:tcW w:w="0" w:type="auto"/>
+          </w:tcPr>
+          <w:p>
+            <w:pPr>
+              <w:spacing w:after="0"/>
+              <w:jc w:val="right"/>
+            </w:pPr>
+            <w:r>
+              <w:rPr>
+                <w:rFonts w:ascii="Arial" w:hAnsi="Arial" w:eastAsia="Arial" w:cs="Arial"/>
+                <w:sz w:val="16"/>
+              </w:rPr>
+              <w:t xml:space="preserve">0.59 (0.56-0.62)</w:t>
             </w:r>
           </w:p>
         </w:tc>
@@ -2315,79 +2315,79 @@
                 <w:rFonts w:ascii="Arial" w:hAnsi="Arial" w:eastAsia="Arial" w:cs="Arial"/>
                 <w:sz w:val="16"/>
               </w:rPr>
-              <w:t xml:space="preserve">1.88 (1.81-1.95)</w:t>
-            </w:r>
-          </w:p>
-        </w:tc>
-        <w:tc>
-          <w:tcPr>
-            <w:tcW w:w="0" w:type="auto"/>
-          </w:tcPr>
-          <w:p>
-            <w:pPr>
-              <w:spacing w:after="0"/>
-              <w:jc w:val="right"/>
-            </w:pPr>
-            <w:r>
-              <w:rPr>
-                <w:rFonts w:ascii="Arial" w:hAnsi="Arial" w:eastAsia="Arial" w:cs="Arial"/>
-                <w:sz w:val="16"/>
-              </w:rPr>
-              <w:t xml:space="preserve">1.76 (1.70-1.83)</w:t>
-            </w:r>
-          </w:p>
-        </w:tc>
-        <w:tc>
-          <w:tcPr>
-            <w:tcW w:w="0" w:type="auto"/>
-          </w:tcPr>
-          <w:p>
-            <w:pPr>
-              <w:spacing w:after="0"/>
-              <w:jc w:val="right"/>
-            </w:pPr>
-            <w:r>
-              <w:rPr>
-                <w:rFonts w:ascii="Arial" w:hAnsi="Arial" w:eastAsia="Arial" w:cs="Arial"/>
-                <w:sz w:val="16"/>
-              </w:rPr>
-              <w:t xml:space="preserve">1.77 (1.71-1.84)</w:t>
-            </w:r>
-          </w:p>
-        </w:tc>
-        <w:tc>
-          <w:tcPr>
-            <w:tcW w:w="0" w:type="auto"/>
-          </w:tcPr>
-          <w:p>
-            <w:pPr>
-              <w:spacing w:after="0"/>
-              <w:jc w:val="right"/>
-            </w:pPr>
-            <w:r>
-              <w:rPr>
-                <w:rFonts w:ascii="Arial" w:hAnsi="Arial" w:eastAsia="Arial" w:cs="Arial"/>
-                <w:sz w:val="16"/>
-              </w:rPr>
-              <w:t xml:space="preserve">1.46 (1.40-1.51)</w:t>
-            </w:r>
-          </w:p>
-        </w:tc>
-        <w:tc>
-          <w:tcPr>
-            <w:tcW w:w="0" w:type="auto"/>
-          </w:tcPr>
-          <w:p>
-            <w:pPr>
-              <w:spacing w:after="0"/>
-              <w:jc w:val="right"/>
-            </w:pPr>
-            <w:r>
-              <w:rPr>
-                <w:rFonts w:ascii="Arial" w:hAnsi="Arial" w:eastAsia="Arial" w:cs="Arial"/>
-                <w:sz w:val="16"/>
-              </w:rPr>
-              <w:t xml:space="preserve">1.47 (1.42-1.52)</w:t>
+              <w:t xml:space="preserve">1.91 (1.84-1.99)</w:t>
+            </w:r>
+          </w:p>
+        </w:tc>
+        <w:tc>
+          <w:tcPr>
+            <w:tcW w:w="0" w:type="auto"/>
+          </w:tcPr>
+          <w:p>
+            <w:pPr>
+              <w:spacing w:after="0"/>
+              <w:jc w:val="right"/>
+            </w:pPr>
+            <w:r>
+              <w:rPr>
+                <w:rFonts w:ascii="Arial" w:hAnsi="Arial" w:eastAsia="Arial" w:cs="Arial"/>
+                <w:sz w:val="16"/>
+              </w:rPr>
+              <w:t xml:space="preserve">1.79 (1.73-1.86)</w:t>
+            </w:r>
+          </w:p>
+        </w:tc>
+        <w:tc>
+          <w:tcPr>
+            <w:tcW w:w="0" w:type="auto"/>
+          </w:tcPr>
+          <w:p>
+            <w:pPr>
+              <w:spacing w:after="0"/>
+              <w:jc w:val="right"/>
+            </w:pPr>
+            <w:r>
+              <w:rPr>
+                <w:rFonts w:ascii="Arial" w:hAnsi="Arial" w:eastAsia="Arial" w:cs="Arial"/>
+                <w:sz w:val="16"/>
+              </w:rPr>
+              <w:t xml:space="preserve">1.80 (1.74-1.87)</w:t>
+            </w:r>
+          </w:p>
+        </w:tc>
+        <w:tc>
+          <w:tcPr>
+            <w:tcW w:w="0" w:type="auto"/>
+          </w:tcPr>
+          <w:p>
+            <w:pPr>
+              <w:spacing w:after="0"/>
+              <w:jc w:val="right"/>
+            </w:pPr>
+            <w:r>
+              <w:rPr>
+                <w:rFonts w:ascii="Arial" w:hAnsi="Arial" w:eastAsia="Arial" w:cs="Arial"/>
+                <w:sz w:val="16"/>
+              </w:rPr>
+              <w:t xml:space="preserve">1.48 (1.42-1.53)</w:t>
+            </w:r>
+          </w:p>
+        </w:tc>
+        <w:tc>
+          <w:tcPr>
+            <w:tcW w:w="0" w:type="auto"/>
+          </w:tcPr>
+          <w:p>
+            <w:pPr>
+              <w:spacing w:after="0"/>
+              <w:jc w:val="right"/>
+            </w:pPr>
+            <w:r>
+              <w:rPr>
+                <w:rFonts w:ascii="Arial" w:hAnsi="Arial" w:eastAsia="Arial" w:cs="Arial"/>
+                <w:sz w:val="16"/>
+              </w:rPr>
+              <w:t xml:space="preserve">1.49 (1.43-1.55)</w:t>
             </w:r>
           </w:p>
         </w:tc>
@@ -2425,79 +2425,79 @@
                 <w:rFonts w:ascii="Arial" w:hAnsi="Arial" w:eastAsia="Arial" w:cs="Arial"/>
                 <w:sz w:val="16"/>
               </w:rPr>
-              <w:t xml:space="preserve">3.51 (3.37-3.65)</w:t>
-            </w:r>
-          </w:p>
-        </w:tc>
-        <w:tc>
-          <w:tcPr>
-            <w:tcW w:w="0" w:type="auto"/>
-          </w:tcPr>
-          <w:p>
-            <w:pPr>
-              <w:spacing w:after="0"/>
-              <w:jc w:val="right"/>
-            </w:pPr>
-            <w:r>
-              <w:rPr>
-                <w:rFonts w:ascii="Arial" w:hAnsi="Arial" w:eastAsia="Arial" w:cs="Arial"/>
-                <w:sz w:val="16"/>
-              </w:rPr>
-              <w:t xml:space="preserve">2.76 (2.65-2.87)</w:t>
-            </w:r>
-          </w:p>
-        </w:tc>
-        <w:tc>
-          <w:tcPr>
-            <w:tcW w:w="0" w:type="auto"/>
-          </w:tcPr>
-          <w:p>
-            <w:pPr>
-              <w:spacing w:after="0"/>
-              <w:jc w:val="right"/>
-            </w:pPr>
-            <w:r>
-              <w:rPr>
-                <w:rFonts w:ascii="Arial" w:hAnsi="Arial" w:eastAsia="Arial" w:cs="Arial"/>
-                <w:sz w:val="16"/>
-              </w:rPr>
-              <w:t xml:space="preserve">2.79 (2.68-2.90)</w:t>
-            </w:r>
-          </w:p>
-        </w:tc>
-        <w:tc>
-          <w:tcPr>
-            <w:tcW w:w="0" w:type="auto"/>
-          </w:tcPr>
-          <w:p>
-            <w:pPr>
-              <w:spacing w:after="0"/>
-              <w:jc w:val="right"/>
-            </w:pPr>
-            <w:r>
-              <w:rPr>
-                <w:rFonts w:ascii="Arial" w:hAnsi="Arial" w:eastAsia="Arial" w:cs="Arial"/>
-                <w:sz w:val="16"/>
-              </w:rPr>
-              <w:t xml:space="preserve">2.02 (1.94-2.10)</w:t>
-            </w:r>
-          </w:p>
-        </w:tc>
-        <w:tc>
-          <w:tcPr>
-            <w:tcW w:w="0" w:type="auto"/>
-          </w:tcPr>
-          <w:p>
-            <w:pPr>
-              <w:spacing w:after="0"/>
-              <w:jc w:val="right"/>
-            </w:pPr>
-            <w:r>
-              <w:rPr>
-                <w:rFonts w:ascii="Arial" w:hAnsi="Arial" w:eastAsia="Arial" w:cs="Arial"/>
-                <w:sz w:val="16"/>
-              </w:rPr>
-              <w:t xml:space="preserve">2.06 (1.97-2.15)</w:t>
+              <w:t xml:space="preserve">3.59 (3.44-3.74)</w:t>
+            </w:r>
+          </w:p>
+        </w:tc>
+        <w:tc>
+          <w:tcPr>
+            <w:tcW w:w="0" w:type="auto"/>
+          </w:tcPr>
+          <w:p>
+            <w:pPr>
+              <w:spacing w:after="0"/>
+              <w:jc w:val="right"/>
+            </w:pPr>
+            <w:r>
+              <w:rPr>
+                <w:rFonts w:ascii="Arial" w:hAnsi="Arial" w:eastAsia="Arial" w:cs="Arial"/>
+                <w:sz w:val="16"/>
+              </w:rPr>
+              <w:t xml:space="preserve">2.82 (2.70-2.94)</w:t>
+            </w:r>
+          </w:p>
+        </w:tc>
+        <w:tc>
+          <w:tcPr>
+            <w:tcW w:w="0" w:type="auto"/>
+          </w:tcPr>
+          <w:p>
+            <w:pPr>
+              <w:spacing w:after="0"/>
+              <w:jc w:val="right"/>
+            </w:pPr>
+            <w:r>
+              <w:rPr>
+                <w:rFonts w:ascii="Arial" w:hAnsi="Arial" w:eastAsia="Arial" w:cs="Arial"/>
+                <w:sz w:val="16"/>
+              </w:rPr>
+              <w:t xml:space="preserve">2.85 (2.73-2.97)</w:t>
+            </w:r>
+          </w:p>
+        </w:tc>
+        <w:tc>
+          <w:tcPr>
+            <w:tcW w:w="0" w:type="auto"/>
+          </w:tcPr>
+          <w:p>
+            <w:pPr>
+              <w:spacing w:after="0"/>
+              <w:jc w:val="right"/>
+            </w:pPr>
+            <w:r>
+              <w:rPr>
+                <w:rFonts w:ascii="Arial" w:hAnsi="Arial" w:eastAsia="Arial" w:cs="Arial"/>
+                <w:sz w:val="16"/>
+              </w:rPr>
+              <w:t xml:space="preserve">2.05 (1.96-2.14)</w:t>
+            </w:r>
+          </w:p>
+        </w:tc>
+        <w:tc>
+          <w:tcPr>
+            <w:tcW w:w="0" w:type="auto"/>
+          </w:tcPr>
+          <w:p>
+            <w:pPr>
+              <w:spacing w:after="0"/>
+              <w:jc w:val="right"/>
+            </w:pPr>
+            <w:r>
+              <w:rPr>
+                <w:rFonts w:ascii="Arial" w:hAnsi="Arial" w:eastAsia="Arial" w:cs="Arial"/>
+                <w:sz w:val="16"/>
+              </w:rPr>
+              <w:t xml:space="preserve">2.09 (2.00-2.18)</w:t>
             </w:r>
           </w:p>
         </w:tc>
@@ -2535,79 +2535,79 @@
                 <w:rFonts w:ascii="Arial" w:hAnsi="Arial" w:eastAsia="Arial" w:cs="Arial"/>
                 <w:sz w:val="16"/>
               </w:rPr>
-              <w:t xml:space="preserve">5.69 (5.46-5.94)</w:t>
-            </w:r>
-          </w:p>
-        </w:tc>
-        <w:tc>
-          <w:tcPr>
-            <w:tcW w:w="0" w:type="auto"/>
-          </w:tcPr>
-          <w:p>
-            <w:pPr>
-              <w:spacing w:after="0"/>
-              <w:jc w:val="right"/>
-            </w:pPr>
-            <w:r>
-              <w:rPr>
-                <w:rFonts w:ascii="Arial" w:hAnsi="Arial" w:eastAsia="Arial" w:cs="Arial"/>
-                <w:sz w:val="16"/>
-              </w:rPr>
-              <w:t xml:space="preserve">4.39 (4.20-4.58)</w:t>
-            </w:r>
-          </w:p>
-        </w:tc>
-        <w:tc>
-          <w:tcPr>
-            <w:tcW w:w="0" w:type="auto"/>
-          </w:tcPr>
-          <w:p>
-            <w:pPr>
-              <w:spacing w:after="0"/>
-              <w:jc w:val="right"/>
-            </w:pPr>
-            <w:r>
-              <w:rPr>
-                <w:rFonts w:ascii="Arial" w:hAnsi="Arial" w:eastAsia="Arial" w:cs="Arial"/>
-                <w:sz w:val="16"/>
-              </w:rPr>
-              <w:t xml:space="preserve">4.36 (4.17-4.56)</w:t>
-            </w:r>
-          </w:p>
-        </w:tc>
-        <w:tc>
-          <w:tcPr>
-            <w:tcW w:w="0" w:type="auto"/>
-          </w:tcPr>
-          <w:p>
-            <w:pPr>
-              <w:spacing w:after="0"/>
-              <w:jc w:val="right"/>
-            </w:pPr>
-            <w:r>
-              <w:rPr>
-                <w:rFonts w:ascii="Arial" w:hAnsi="Arial" w:eastAsia="Arial" w:cs="Arial"/>
-                <w:sz w:val="16"/>
-              </w:rPr>
-              <w:t xml:space="preserve">3.11 (2.97-3.25)</w:t>
-            </w:r>
-          </w:p>
-        </w:tc>
-        <w:tc>
-          <w:tcPr>
-            <w:tcW w:w="0" w:type="auto"/>
-          </w:tcPr>
-          <w:p>
-            <w:pPr>
-              <w:spacing w:after="0"/>
-              <w:jc w:val="right"/>
-            </w:pPr>
-            <w:r>
-              <w:rPr>
-                <w:rFonts w:ascii="Arial" w:hAnsi="Arial" w:eastAsia="Arial" w:cs="Arial"/>
-                <w:sz w:val="16"/>
-              </w:rPr>
-              <w:t xml:space="preserve">3.13 (2.99-3.27)</w:t>
+              <w:t xml:space="preserve">5.85 (5.60-6.12)</w:t>
+            </w:r>
+          </w:p>
+        </w:tc>
+        <w:tc>
+          <w:tcPr>
+            <w:tcW w:w="0" w:type="auto"/>
+          </w:tcPr>
+          <w:p>
+            <w:pPr>
+              <w:spacing w:after="0"/>
+              <w:jc w:val="right"/>
+            </w:pPr>
+            <w:r>
+              <w:rPr>
+                <w:rFonts w:ascii="Arial" w:hAnsi="Arial" w:eastAsia="Arial" w:cs="Arial"/>
+                <w:sz w:val="16"/>
+              </w:rPr>
+              <w:t xml:space="preserve">4.50 (4.30-4.71)</w:t>
+            </w:r>
+          </w:p>
+        </w:tc>
+        <w:tc>
+          <w:tcPr>
+            <w:tcW w:w="0" w:type="auto"/>
+          </w:tcPr>
+          <w:p>
+            <w:pPr>
+              <w:spacing w:after="0"/>
+              <w:jc w:val="right"/>
+            </w:pPr>
+            <w:r>
+              <w:rPr>
+                <w:rFonts w:ascii="Arial" w:hAnsi="Arial" w:eastAsia="Arial" w:cs="Arial"/>
+                <w:sz w:val="16"/>
+              </w:rPr>
+              <w:t xml:space="preserve">4.47 (4.27-4.68)</w:t>
+            </w:r>
+          </w:p>
+        </w:tc>
+        <w:tc>
+          <w:tcPr>
+            <w:tcW w:w="0" w:type="auto"/>
+          </w:tcPr>
+          <w:p>
+            <w:pPr>
+              <w:spacing w:after="0"/>
+              <w:jc w:val="right"/>
+            </w:pPr>
+            <w:r>
+              <w:rPr>
+                <w:rFonts w:ascii="Arial" w:hAnsi="Arial" w:eastAsia="Arial" w:cs="Arial"/>
+                <w:sz w:val="16"/>
+              </w:rPr>
+              <w:t xml:space="preserve">3.17 (3.02-3.32)</w:t>
+            </w:r>
+          </w:p>
+        </w:tc>
+        <w:tc>
+          <w:tcPr>
+            <w:tcW w:w="0" w:type="auto"/>
+          </w:tcPr>
+          <w:p>
+            <w:pPr>
+              <w:spacing w:after="0"/>
+              <w:jc w:val="right"/>
+            </w:pPr>
+            <w:r>
+              <w:rPr>
+                <w:rFonts w:ascii="Arial" w:hAnsi="Arial" w:eastAsia="Arial" w:cs="Arial"/>
+                <w:sz w:val="16"/>
+              </w:rPr>
+              <w:t xml:space="preserve">3.18 (3.04-3.34)</w:t>
             </w:r>
           </w:p>
         </w:tc>
@@ -2865,79 +2865,79 @@
                 <w:rFonts w:ascii="Arial" w:hAnsi="Arial" w:eastAsia="Arial" w:cs="Arial"/>
                 <w:sz w:val="16"/>
               </w:rPr>
-              <w:t xml:space="preserve">2.07 (1.96-2.19)</w:t>
-            </w:r>
-          </w:p>
-        </w:tc>
-        <w:tc>
-          <w:tcPr>
-            <w:tcW w:w="0" w:type="auto"/>
-          </w:tcPr>
-          <w:p>
-            <w:pPr>
-              <w:spacing w:after="0"/>
-              <w:jc w:val="right"/>
-            </w:pPr>
-            <w:r>
-              <w:rPr>
-                <w:rFonts w:ascii="Arial" w:hAnsi="Arial" w:eastAsia="Arial" w:cs="Arial"/>
-                <w:sz w:val="16"/>
-              </w:rPr>
-              <w:t xml:space="preserve">2.17 (2.06-2.30)</w:t>
-            </w:r>
-          </w:p>
-        </w:tc>
-        <w:tc>
-          <w:tcPr>
-            <w:tcW w:w="0" w:type="auto"/>
-          </w:tcPr>
-          <w:p>
-            <w:pPr>
-              <w:spacing w:after="0"/>
-              <w:jc w:val="right"/>
-            </w:pPr>
-            <w:r>
-              <w:rPr>
-                <w:rFonts w:ascii="Arial" w:hAnsi="Arial" w:eastAsia="Arial" w:cs="Arial"/>
-                <w:sz w:val="16"/>
-              </w:rPr>
-              <w:t xml:space="preserve">2.11 (2.00-2.23)</w:t>
-            </w:r>
-          </w:p>
-        </w:tc>
-        <w:tc>
-          <w:tcPr>
-            <w:tcW w:w="0" w:type="auto"/>
-          </w:tcPr>
-          <w:p>
-            <w:pPr>
-              <w:spacing w:after="0"/>
-              <w:jc w:val="right"/>
-            </w:pPr>
-            <w:r>
-              <w:rPr>
-                <w:rFonts w:ascii="Arial" w:hAnsi="Arial" w:eastAsia="Arial" w:cs="Arial"/>
-                <w:sz w:val="16"/>
-              </w:rPr>
-              <w:t xml:space="preserve">1.91 (1.80-2.02)</w:t>
-            </w:r>
-          </w:p>
-        </w:tc>
-        <w:tc>
-          <w:tcPr>
-            <w:tcW w:w="0" w:type="auto"/>
-          </w:tcPr>
-          <w:p>
-            <w:pPr>
-              <w:spacing w:after="0"/>
-              <w:jc w:val="right"/>
-            </w:pPr>
-            <w:r>
-              <w:rPr>
-                <w:rFonts w:ascii="Arial" w:hAnsi="Arial" w:eastAsia="Arial" w:cs="Arial"/>
-                <w:sz w:val="16"/>
-              </w:rPr>
-              <w:t xml:space="preserve">1.88 (1.77-1.99)</w:t>
+              <w:t xml:space="preserve">2.10 (1.98-2.23)</w:t>
+            </w:r>
+          </w:p>
+        </w:tc>
+        <w:tc>
+          <w:tcPr>
+            <w:tcW w:w="0" w:type="auto"/>
+          </w:tcPr>
+          <w:p>
+            <w:pPr>
+              <w:spacing w:after="0"/>
+              <w:jc w:val="right"/>
+            </w:pPr>
+            <w:r>
+              <w:rPr>
+                <w:rFonts w:ascii="Arial" w:hAnsi="Arial" w:eastAsia="Arial" w:cs="Arial"/>
+                <w:sz w:val="16"/>
+              </w:rPr>
+              <w:t xml:space="preserve">2.21 (2.08-2.34)</w:t>
+            </w:r>
+          </w:p>
+        </w:tc>
+        <w:tc>
+          <w:tcPr>
+            <w:tcW w:w="0" w:type="auto"/>
+          </w:tcPr>
+          <w:p>
+            <w:pPr>
+              <w:spacing w:after="0"/>
+              <w:jc w:val="right"/>
+            </w:pPr>
+            <w:r>
+              <w:rPr>
+                <w:rFonts w:ascii="Arial" w:hAnsi="Arial" w:eastAsia="Arial" w:cs="Arial"/>
+                <w:sz w:val="16"/>
+              </w:rPr>
+              <w:t xml:space="preserve">2.14 (2.02-2.27)</w:t>
+            </w:r>
+          </w:p>
+        </w:tc>
+        <w:tc>
+          <w:tcPr>
+            <w:tcW w:w="0" w:type="auto"/>
+          </w:tcPr>
+          <w:p>
+            <w:pPr>
+              <w:spacing w:after="0"/>
+              <w:jc w:val="right"/>
+            </w:pPr>
+            <w:r>
+              <w:rPr>
+                <w:rFonts w:ascii="Arial" w:hAnsi="Arial" w:eastAsia="Arial" w:cs="Arial"/>
+                <w:sz w:val="16"/>
+              </w:rPr>
+              <w:t xml:space="preserve">1.93 (1.82-2.05)</w:t>
+            </w:r>
+          </w:p>
+        </w:tc>
+        <w:tc>
+          <w:tcPr>
+            <w:tcW w:w="0" w:type="auto"/>
+          </w:tcPr>
+          <w:p>
+            <w:pPr>
+              <w:spacing w:after="0"/>
+              <w:jc w:val="right"/>
+            </w:pPr>
+            <w:r>
+              <w:rPr>
+                <w:rFonts w:ascii="Arial" w:hAnsi="Arial" w:eastAsia="Arial" w:cs="Arial"/>
+                <w:sz w:val="16"/>
+              </w:rPr>
+              <w:t xml:space="preserve">1.90 (1.79-2.02)</w:t>
             </w:r>
           </w:p>
         </w:tc>
@@ -2975,79 +2975,79 @@
                 <w:rFonts w:ascii="Arial" w:hAnsi="Arial" w:eastAsia="Arial" w:cs="Arial"/>
                 <w:sz w:val="16"/>
               </w:rPr>
-              <w:t xml:space="preserve">3.62 (3.50-3.74)</w:t>
-            </w:r>
-          </w:p>
-        </w:tc>
-        <w:tc>
-          <w:tcPr>
-            <w:tcW w:w="0" w:type="auto"/>
-          </w:tcPr>
-          <w:p>
-            <w:pPr>
-              <w:spacing w:after="0"/>
-              <w:jc w:val="right"/>
-            </w:pPr>
-            <w:r>
-              <w:rPr>
-                <w:rFonts w:ascii="Arial" w:hAnsi="Arial" w:eastAsia="Arial" w:cs="Arial"/>
-                <w:sz w:val="16"/>
-              </w:rPr>
-              <w:t xml:space="preserve">2.11 (2.04-2.18)</w:t>
-            </w:r>
-          </w:p>
-        </w:tc>
-        <w:tc>
-          <w:tcPr>
-            <w:tcW w:w="0" w:type="auto"/>
-          </w:tcPr>
-          <w:p>
-            <w:pPr>
-              <w:spacing w:after="0"/>
-              <w:jc w:val="right"/>
-            </w:pPr>
-            <w:r>
-              <w:rPr>
-                <w:rFonts w:ascii="Arial" w:hAnsi="Arial" w:eastAsia="Arial" w:cs="Arial"/>
-                <w:sz w:val="16"/>
-              </w:rPr>
-              <w:t xml:space="preserve">2.00 (1.93-2.07)</w:t>
-            </w:r>
-          </w:p>
-        </w:tc>
-        <w:tc>
-          <w:tcPr>
-            <w:tcW w:w="0" w:type="auto"/>
-          </w:tcPr>
-          <w:p>
-            <w:pPr>
-              <w:spacing w:after="0"/>
-              <w:jc w:val="right"/>
-            </w:pPr>
-            <w:r>
-              <w:rPr>
-                <w:rFonts w:ascii="Arial" w:hAnsi="Arial" w:eastAsia="Arial" w:cs="Arial"/>
-                <w:sz w:val="16"/>
-              </w:rPr>
-              <w:t xml:space="preserve">1.92 (1.85-1.99)</w:t>
-            </w:r>
-          </w:p>
-        </w:tc>
-        <w:tc>
-          <w:tcPr>
-            <w:tcW w:w="0" w:type="auto"/>
-          </w:tcPr>
-          <w:p>
-            <w:pPr>
-              <w:spacing w:after="0"/>
-              <w:jc w:val="right"/>
-            </w:pPr>
-            <w:r>
-              <w:rPr>
-                <w:rFonts w:ascii="Arial" w:hAnsi="Arial" w:eastAsia="Arial" w:cs="Arial"/>
-                <w:sz w:val="16"/>
-              </w:rPr>
-              <w:t xml:space="preserve">1.85 (1.78-1.92)</w:t>
+              <w:t xml:space="preserve">3.74 (3.61-3.87)</w:t>
+            </w:r>
+          </w:p>
+        </w:tc>
+        <w:tc>
+          <w:tcPr>
+            <w:tcW w:w="0" w:type="auto"/>
+          </w:tcPr>
+          <w:p>
+            <w:pPr>
+              <w:spacing w:after="0"/>
+              <w:jc w:val="right"/>
+            </w:pPr>
+            <w:r>
+              <w:rPr>
+                <w:rFonts w:ascii="Arial" w:hAnsi="Arial" w:eastAsia="Arial" w:cs="Arial"/>
+                <w:sz w:val="16"/>
+              </w:rPr>
+              <w:t xml:space="preserve">2.13 (2.06-2.21)</w:t>
+            </w:r>
+          </w:p>
+        </w:tc>
+        <w:tc>
+          <w:tcPr>
+            <w:tcW w:w="0" w:type="auto"/>
+          </w:tcPr>
+          <w:p>
+            <w:pPr>
+              <w:spacing w:after="0"/>
+              <w:jc w:val="right"/>
+            </w:pPr>
+            <w:r>
+              <w:rPr>
+                <w:rFonts w:ascii="Arial" w:hAnsi="Arial" w:eastAsia="Arial" w:cs="Arial"/>
+                <w:sz w:val="16"/>
+              </w:rPr>
+              <w:t xml:space="preserve">2.02 (1.95-2.10)</w:t>
+            </w:r>
+          </w:p>
+        </w:tc>
+        <w:tc>
+          <w:tcPr>
+            <w:tcW w:w="0" w:type="auto"/>
+          </w:tcPr>
+          <w:p>
+            <w:pPr>
+              <w:spacing w:after="0"/>
+              <w:jc w:val="right"/>
+            </w:pPr>
+            <w:r>
+              <w:rPr>
+                <w:rFonts w:ascii="Arial" w:hAnsi="Arial" w:eastAsia="Arial" w:cs="Arial"/>
+                <w:sz w:val="16"/>
+              </w:rPr>
+              <w:t xml:space="preserve">1.94 (1.87-2.01)</w:t>
+            </w:r>
+          </w:p>
+        </w:tc>
+        <w:tc>
+          <w:tcPr>
+            <w:tcW w:w="0" w:type="auto"/>
+          </w:tcPr>
+          <w:p>
+            <w:pPr>
+              <w:spacing w:after="0"/>
+              <w:jc w:val="right"/>
+            </w:pPr>
+            <w:r>
+              <w:rPr>
+                <w:rFonts w:ascii="Arial" w:hAnsi="Arial" w:eastAsia="Arial" w:cs="Arial"/>
+                <w:sz w:val="16"/>
+              </w:rPr>
+              <w:t xml:space="preserve">1.87 (1.80-1.94)</w:t>
             </w:r>
           </w:p>
         </w:tc>
@@ -3085,79 +3085,79 @@
                 <w:rFonts w:ascii="Arial" w:hAnsi="Arial" w:eastAsia="Arial" w:cs="Arial"/>
                 <w:sz w:val="16"/>
               </w:rPr>
-              <w:t xml:space="preserve">4.36 (4.16-4.57)</w:t>
-            </w:r>
-          </w:p>
-        </w:tc>
-        <w:tc>
-          <w:tcPr>
-            <w:tcW w:w="0" w:type="auto"/>
-          </w:tcPr>
-          <w:p>
-            <w:pPr>
-              <w:spacing w:after="0"/>
-              <w:jc w:val="right"/>
-            </w:pPr>
-            <w:r>
-              <w:rPr>
-                <w:rFonts w:ascii="Arial" w:hAnsi="Arial" w:eastAsia="Arial" w:cs="Arial"/>
-                <w:sz w:val="16"/>
-              </w:rPr>
-              <w:t xml:space="preserve">3.28 (3.13-3.44)</w:t>
-            </w:r>
-          </w:p>
-        </w:tc>
-        <w:tc>
-          <w:tcPr>
-            <w:tcW w:w="0" w:type="auto"/>
-          </w:tcPr>
-          <w:p>
-            <w:pPr>
-              <w:spacing w:after="0"/>
-              <w:jc w:val="right"/>
-            </w:pPr>
-            <w:r>
-              <w:rPr>
-                <w:rFonts w:ascii="Arial" w:hAnsi="Arial" w:eastAsia="Arial" w:cs="Arial"/>
-                <w:sz w:val="16"/>
-              </w:rPr>
-              <w:t xml:space="preserve">3.29 (3.14-3.45)</w:t>
-            </w:r>
-          </w:p>
-        </w:tc>
-        <w:tc>
-          <w:tcPr>
-            <w:tcW w:w="0" w:type="auto"/>
-          </w:tcPr>
-          <w:p>
-            <w:pPr>
-              <w:spacing w:after="0"/>
-              <w:jc w:val="right"/>
-            </w:pPr>
-            <w:r>
-              <w:rPr>
-                <w:rFonts w:ascii="Arial" w:hAnsi="Arial" w:eastAsia="Arial" w:cs="Arial"/>
-                <w:sz w:val="16"/>
-              </w:rPr>
-              <w:t xml:space="preserve">2.88 (2.74-3.02)</w:t>
-            </w:r>
-          </w:p>
-        </w:tc>
-        <w:tc>
-          <w:tcPr>
-            <w:tcW w:w="0" w:type="auto"/>
-          </w:tcPr>
-          <w:p>
-            <w:pPr>
-              <w:spacing w:after="0"/>
-              <w:jc w:val="right"/>
-            </w:pPr>
-            <w:r>
-              <w:rPr>
-                <w:rFonts w:ascii="Arial" w:hAnsi="Arial" w:eastAsia="Arial" w:cs="Arial"/>
-                <w:sz w:val="16"/>
-              </w:rPr>
-              <w:t xml:space="preserve">2.90 (2.76-3.04)</w:t>
+              <w:t xml:space="preserve">4.51 (4.30-4.74)</w:t>
+            </w:r>
+          </w:p>
+        </w:tc>
+        <w:tc>
+          <w:tcPr>
+            <w:tcW w:w="0" w:type="auto"/>
+          </w:tcPr>
+          <w:p>
+            <w:pPr>
+              <w:spacing w:after="0"/>
+              <w:jc w:val="right"/>
+            </w:pPr>
+            <w:r>
+              <w:rPr>
+                <w:rFonts w:ascii="Arial" w:hAnsi="Arial" w:eastAsia="Arial" w:cs="Arial"/>
+                <w:sz w:val="16"/>
+              </w:rPr>
+              <w:t xml:space="preserve">3.34 (3.17-3.50)</w:t>
+            </w:r>
+          </w:p>
+        </w:tc>
+        <w:tc>
+          <w:tcPr>
+            <w:tcW w:w="0" w:type="auto"/>
+          </w:tcPr>
+          <w:p>
+            <w:pPr>
+              <w:spacing w:after="0"/>
+              <w:jc w:val="right"/>
+            </w:pPr>
+            <w:r>
+              <w:rPr>
+                <w:rFonts w:ascii="Arial" w:hAnsi="Arial" w:eastAsia="Arial" w:cs="Arial"/>
+                <w:sz w:val="16"/>
+              </w:rPr>
+              <w:t xml:space="preserve">3.35 (3.19-3.52)</w:t>
+            </w:r>
+          </w:p>
+        </w:tc>
+        <w:tc>
+          <w:tcPr>
+            <w:tcW w:w="0" w:type="auto"/>
+          </w:tcPr>
+          <w:p>
+            <w:pPr>
+              <w:spacing w:after="0"/>
+              <w:jc w:val="right"/>
+            </w:pPr>
+            <w:r>
+              <w:rPr>
+                <w:rFonts w:ascii="Arial" w:hAnsi="Arial" w:eastAsia="Arial" w:cs="Arial"/>
+                <w:sz w:val="16"/>
+              </w:rPr>
+              <w:t xml:space="preserve">2.91 (2.77-3.06)</w:t>
+            </w:r>
+          </w:p>
+        </w:tc>
+        <w:tc>
+          <w:tcPr>
+            <w:tcW w:w="0" w:type="auto"/>
+          </w:tcPr>
+          <w:p>
+            <w:pPr>
+              <w:spacing w:after="0"/>
+              <w:jc w:val="right"/>
+            </w:pPr>
+            <w:r>
+              <w:rPr>
+                <w:rFonts w:ascii="Arial" w:hAnsi="Arial" w:eastAsia="Arial" w:cs="Arial"/>
+                <w:sz w:val="16"/>
+              </w:rPr>
+              <w:t xml:space="preserve">2.93 (2.78-3.08)</w:t>
             </w:r>
           </w:p>
         </w:tc>
@@ -3195,79 +3195,79 @@
                 <w:rFonts w:ascii="Arial" w:hAnsi="Arial" w:eastAsia="Arial" w:cs="Arial"/>
                 <w:sz w:val="16"/>
               </w:rPr>
-              <w:t xml:space="preserve">3.45 (3.33-3.58)</w:t>
-            </w:r>
-          </w:p>
-        </w:tc>
-        <w:tc>
-          <w:tcPr>
-            <w:tcW w:w="0" w:type="auto"/>
-          </w:tcPr>
-          <w:p>
-            <w:pPr>
-              <w:spacing w:after="0"/>
-              <w:jc w:val="right"/>
-            </w:pPr>
-            <w:r>
-              <w:rPr>
-                <w:rFonts w:ascii="Arial" w:hAnsi="Arial" w:eastAsia="Arial" w:cs="Arial"/>
-                <w:sz w:val="16"/>
-              </w:rPr>
-              <w:t xml:space="preserve">1.85 (1.78-1.92)</w:t>
-            </w:r>
-          </w:p>
-        </w:tc>
-        <w:tc>
-          <w:tcPr>
-            <w:tcW w:w="0" w:type="auto"/>
-          </w:tcPr>
-          <w:p>
-            <w:pPr>
-              <w:spacing w:after="0"/>
-              <w:jc w:val="right"/>
-            </w:pPr>
-            <w:r>
-              <w:rPr>
-                <w:rFonts w:ascii="Arial" w:hAnsi="Arial" w:eastAsia="Arial" w:cs="Arial"/>
-                <w:sz w:val="16"/>
-              </w:rPr>
-              <w:t xml:space="preserve">1.80 (1.73-1.87)</w:t>
-            </w:r>
-          </w:p>
-        </w:tc>
-        <w:tc>
-          <w:tcPr>
-            <w:tcW w:w="0" w:type="auto"/>
-          </w:tcPr>
-          <w:p>
-            <w:pPr>
-              <w:spacing w:after="0"/>
-              <w:jc w:val="right"/>
-            </w:pPr>
-            <w:r>
-              <w:rPr>
-                <w:rFonts w:ascii="Arial" w:hAnsi="Arial" w:eastAsia="Arial" w:cs="Arial"/>
-                <w:sz w:val="16"/>
-              </w:rPr>
-              <w:t xml:space="preserve">1.63 (1.56-1.69)</w:t>
-            </w:r>
-          </w:p>
-        </w:tc>
-        <w:tc>
-          <w:tcPr>
-            <w:tcW w:w="0" w:type="auto"/>
-          </w:tcPr>
-          <w:p>
-            <w:pPr>
-              <w:spacing w:after="0"/>
-              <w:jc w:val="right"/>
-            </w:pPr>
-            <w:r>
-              <w:rPr>
-                <w:rFonts w:ascii="Arial" w:hAnsi="Arial" w:eastAsia="Arial" w:cs="Arial"/>
-                <w:sz w:val="16"/>
-              </w:rPr>
-              <w:t xml:space="preserve">1.60 (1.53-1.66)</w:t>
+              <w:t xml:space="preserve">3.54 (3.41-3.68)</w:t>
+            </w:r>
+          </w:p>
+        </w:tc>
+        <w:tc>
+          <w:tcPr>
+            <w:tcW w:w="0" w:type="auto"/>
+          </w:tcPr>
+          <w:p>
+            <w:pPr>
+              <w:spacing w:after="0"/>
+              <w:jc w:val="right"/>
+            </w:pPr>
+            <w:r>
+              <w:rPr>
+                <w:rFonts w:ascii="Arial" w:hAnsi="Arial" w:eastAsia="Arial" w:cs="Arial"/>
+                <w:sz w:val="16"/>
+              </w:rPr>
+              <w:t xml:space="preserve">1.85 (1.78-1.93)</w:t>
+            </w:r>
+          </w:p>
+        </w:tc>
+        <w:tc>
+          <w:tcPr>
+            <w:tcW w:w="0" w:type="auto"/>
+          </w:tcPr>
+          <w:p>
+            <w:pPr>
+              <w:spacing w:after="0"/>
+              <w:jc w:val="right"/>
+            </w:pPr>
+            <w:r>
+              <w:rPr>
+                <w:rFonts w:ascii="Arial" w:hAnsi="Arial" w:eastAsia="Arial" w:cs="Arial"/>
+                <w:sz w:val="16"/>
+              </w:rPr>
+              <w:t xml:space="preserve">1.80 (1.73-1.88)</w:t>
+            </w:r>
+          </w:p>
+        </w:tc>
+        <w:tc>
+          <w:tcPr>
+            <w:tcW w:w="0" w:type="auto"/>
+          </w:tcPr>
+          <w:p>
+            <w:pPr>
+              <w:spacing w:after="0"/>
+              <w:jc w:val="right"/>
+            </w:pPr>
+            <w:r>
+              <w:rPr>
+                <w:rFonts w:ascii="Arial" w:hAnsi="Arial" w:eastAsia="Arial" w:cs="Arial"/>
+                <w:sz w:val="16"/>
+              </w:rPr>
+              <w:t xml:space="preserve">1.63 (1.56-1.70)</w:t>
+            </w:r>
+          </w:p>
+        </w:tc>
+        <w:tc>
+          <w:tcPr>
+            <w:tcW w:w="0" w:type="auto"/>
+          </w:tcPr>
+          <w:p>
+            <w:pPr>
+              <w:spacing w:after="0"/>
+              <w:jc w:val="right"/>
+            </w:pPr>
+            <w:r>
+              <w:rPr>
+                <w:rFonts w:ascii="Arial" w:hAnsi="Arial" w:eastAsia="Arial" w:cs="Arial"/>
+                <w:sz w:val="16"/>
+              </w:rPr>
+              <w:t xml:space="preserve">1.60 (1.53-1.67)</w:t>
             </w:r>
           </w:p>
         </w:tc>
@@ -3525,79 +3525,79 @@
                 <w:rFonts w:ascii="Arial" w:hAnsi="Arial" w:eastAsia="Arial" w:cs="Arial"/>
                 <w:sz w:val="16"/>
               </w:rPr>
-              <w:t xml:space="preserve">0.96 (0.92-1.00)</w:t>
-            </w:r>
-          </w:p>
-        </w:tc>
-        <w:tc>
-          <w:tcPr>
-            <w:tcW w:w="0" w:type="auto"/>
-          </w:tcPr>
-          <w:p>
-            <w:pPr>
-              <w:spacing w:after="0"/>
-              <w:jc w:val="right"/>
-            </w:pPr>
-            <w:r>
-              <w:rPr>
-                <w:rFonts w:ascii="Arial" w:hAnsi="Arial" w:eastAsia="Arial" w:cs="Arial"/>
-                <w:sz w:val="16"/>
-              </w:rPr>
-              <w:t xml:space="preserve">1.07 (1.03-1.12)</w:t>
-            </w:r>
-          </w:p>
-        </w:tc>
-        <w:tc>
-          <w:tcPr>
-            <w:tcW w:w="0" w:type="auto"/>
-          </w:tcPr>
-          <w:p>
-            <w:pPr>
-              <w:spacing w:after="0"/>
-              <w:jc w:val="right"/>
-            </w:pPr>
-            <w:r>
-              <w:rPr>
-                <w:rFonts w:ascii="Arial" w:hAnsi="Arial" w:eastAsia="Arial" w:cs="Arial"/>
-                <w:sz w:val="16"/>
-              </w:rPr>
-              <w:t xml:space="preserve">1.07 (1.03-1.12)</w:t>
-            </w:r>
-          </w:p>
-        </w:tc>
-        <w:tc>
-          <w:tcPr>
-            <w:tcW w:w="0" w:type="auto"/>
-          </w:tcPr>
-          <w:p>
-            <w:pPr>
-              <w:spacing w:after="0"/>
-              <w:jc w:val="right"/>
-            </w:pPr>
-            <w:r>
-              <w:rPr>
-                <w:rFonts w:ascii="Arial" w:hAnsi="Arial" w:eastAsia="Arial" w:cs="Arial"/>
-                <w:sz w:val="16"/>
-              </w:rPr>
-              <w:t xml:space="preserve">1.06 (1.02-1.11)</w:t>
-            </w:r>
-          </w:p>
-        </w:tc>
-        <w:tc>
-          <w:tcPr>
-            <w:tcW w:w="0" w:type="auto"/>
-          </w:tcPr>
-          <w:p>
-            <w:pPr>
-              <w:spacing w:after="0"/>
-              <w:jc w:val="right"/>
-            </w:pPr>
-            <w:r>
-              <w:rPr>
-                <w:rFonts w:ascii="Arial" w:hAnsi="Arial" w:eastAsia="Arial" w:cs="Arial"/>
-                <w:sz w:val="16"/>
-              </w:rPr>
-              <w:t xml:space="preserve">1.06 (1.02-1.11)</w:t>
+              <w:t xml:space="preserve">0.97 (0.93-1.01)</w:t>
+            </w:r>
+          </w:p>
+        </w:tc>
+        <w:tc>
+          <w:tcPr>
+            <w:tcW w:w="0" w:type="auto"/>
+          </w:tcPr>
+          <w:p>
+            <w:pPr>
+              <w:spacing w:after="0"/>
+              <w:jc w:val="right"/>
+            </w:pPr>
+            <w:r>
+              <w:rPr>
+                <w:rFonts w:ascii="Arial" w:hAnsi="Arial" w:eastAsia="Arial" w:cs="Arial"/>
+                <w:sz w:val="16"/>
+              </w:rPr>
+              <w:t xml:space="preserve">1.08 (1.03-1.13)</w:t>
+            </w:r>
+          </w:p>
+        </w:tc>
+        <w:tc>
+          <w:tcPr>
+            <w:tcW w:w="0" w:type="auto"/>
+          </w:tcPr>
+          <w:p>
+            <w:pPr>
+              <w:spacing w:after="0"/>
+              <w:jc w:val="right"/>
+            </w:pPr>
+            <w:r>
+              <w:rPr>
+                <w:rFonts w:ascii="Arial" w:hAnsi="Arial" w:eastAsia="Arial" w:cs="Arial"/>
+                <w:sz w:val="16"/>
+              </w:rPr>
+              <w:t xml:space="preserve">1.08 (1.03-1.13)</w:t>
+            </w:r>
+          </w:p>
+        </w:tc>
+        <w:tc>
+          <w:tcPr>
+            <w:tcW w:w="0" w:type="auto"/>
+          </w:tcPr>
+          <w:p>
+            <w:pPr>
+              <w:spacing w:after="0"/>
+              <w:jc w:val="right"/>
+            </w:pPr>
+            <w:r>
+              <w:rPr>
+                <w:rFonts w:ascii="Arial" w:hAnsi="Arial" w:eastAsia="Arial" w:cs="Arial"/>
+                <w:sz w:val="16"/>
+              </w:rPr>
+              <w:t xml:space="preserve">1.07 (1.02-1.12)</w:t>
+            </w:r>
+          </w:p>
+        </w:tc>
+        <w:tc>
+          <w:tcPr>
+            <w:tcW w:w="0" w:type="auto"/>
+          </w:tcPr>
+          <w:p>
+            <w:pPr>
+              <w:spacing w:after="0"/>
+              <w:jc w:val="right"/>
+            </w:pPr>
+            <w:r>
+              <w:rPr>
+                <w:rFonts w:ascii="Arial" w:hAnsi="Arial" w:eastAsia="Arial" w:cs="Arial"/>
+                <w:sz w:val="16"/>
+              </w:rPr>
+              <w:t xml:space="preserve">1.07 (1.02-1.11)</w:t>
             </w:r>
           </w:p>
         </w:tc>
@@ -3635,79 +3635,79 @@
                 <w:rFonts w:ascii="Arial" w:hAnsi="Arial" w:eastAsia="Arial" w:cs="Arial"/>
                 <w:sz w:val="16"/>
               </w:rPr>
-              <w:t xml:space="preserve">1.18 (1.14-1.22)</w:t>
-            </w:r>
-          </w:p>
-        </w:tc>
-        <w:tc>
-          <w:tcPr>
-            <w:tcW w:w="0" w:type="auto"/>
-          </w:tcPr>
-          <w:p>
-            <w:pPr>
-              <w:spacing w:after="0"/>
-              <w:jc w:val="right"/>
-            </w:pPr>
-            <w:r>
-              <w:rPr>
-                <w:rFonts w:ascii="Arial" w:hAnsi="Arial" w:eastAsia="Arial" w:cs="Arial"/>
-                <w:sz w:val="16"/>
-              </w:rPr>
-              <w:t xml:space="preserve">1.17 (1.12-1.22)</w:t>
-            </w:r>
-          </w:p>
-        </w:tc>
-        <w:tc>
-          <w:tcPr>
-            <w:tcW w:w="0" w:type="auto"/>
-          </w:tcPr>
-          <w:p>
-            <w:pPr>
-              <w:spacing w:after="0"/>
-              <w:jc w:val="right"/>
-            </w:pPr>
-            <w:r>
-              <w:rPr>
-                <w:rFonts w:ascii="Arial" w:hAnsi="Arial" w:eastAsia="Arial" w:cs="Arial"/>
-                <w:sz w:val="16"/>
-              </w:rPr>
-              <w:t xml:space="preserve">1.16 (1.11-1.21)</w:t>
-            </w:r>
-          </w:p>
-        </w:tc>
-        <w:tc>
-          <w:tcPr>
-            <w:tcW w:w="0" w:type="auto"/>
-          </w:tcPr>
-          <w:p>
-            <w:pPr>
-              <w:spacing w:after="0"/>
-              <w:jc w:val="right"/>
-            </w:pPr>
-            <w:r>
-              <w:rPr>
-                <w:rFonts w:ascii="Arial" w:hAnsi="Arial" w:eastAsia="Arial" w:cs="Arial"/>
-                <w:sz w:val="16"/>
-              </w:rPr>
-              <w:t xml:space="preserve">1.17 (1.12-1.22)</w:t>
-            </w:r>
-          </w:p>
-        </w:tc>
-        <w:tc>
-          <w:tcPr>
-            <w:tcW w:w="0" w:type="auto"/>
-          </w:tcPr>
-          <w:p>
-            <w:pPr>
-              <w:spacing w:after="0"/>
-              <w:jc w:val="right"/>
-            </w:pPr>
-            <w:r>
-              <w:rPr>
-                <w:rFonts w:ascii="Arial" w:hAnsi="Arial" w:eastAsia="Arial" w:cs="Arial"/>
-                <w:sz w:val="16"/>
-              </w:rPr>
-              <w:t xml:space="preserve">1.16 (1.11-1.21)</w:t>
+              <w:t xml:space="preserve">1.17 (1.13-1.22)</w:t>
+            </w:r>
+          </w:p>
+        </w:tc>
+        <w:tc>
+          <w:tcPr>
+            <w:tcW w:w="0" w:type="auto"/>
+          </w:tcPr>
+          <w:p>
+            <w:pPr>
+              <w:spacing w:after="0"/>
+              <w:jc w:val="right"/>
+            </w:pPr>
+            <w:r>
+              <w:rPr>
+                <w:rFonts w:ascii="Arial" w:hAnsi="Arial" w:eastAsia="Arial" w:cs="Arial"/>
+                <w:sz w:val="16"/>
+              </w:rPr>
+              <w:t xml:space="preserve">1.16 (1.12-1.21)</w:t>
+            </w:r>
+          </w:p>
+        </w:tc>
+        <w:tc>
+          <w:tcPr>
+            <w:tcW w:w="0" w:type="auto"/>
+          </w:tcPr>
+          <w:p>
+            <w:pPr>
+              <w:spacing w:after="0"/>
+              <w:jc w:val="right"/>
+            </w:pPr>
+            <w:r>
+              <w:rPr>
+                <w:rFonts w:ascii="Arial" w:hAnsi="Arial" w:eastAsia="Arial" w:cs="Arial"/>
+                <w:sz w:val="16"/>
+              </w:rPr>
+              <w:t xml:space="preserve">1.16 (1.11-1.20)</w:t>
+            </w:r>
+          </w:p>
+        </w:tc>
+        <w:tc>
+          <w:tcPr>
+            <w:tcW w:w="0" w:type="auto"/>
+          </w:tcPr>
+          <w:p>
+            <w:pPr>
+              <w:spacing w:after="0"/>
+              <w:jc w:val="right"/>
+            </w:pPr>
+            <w:r>
+              <w:rPr>
+                <w:rFonts w:ascii="Arial" w:hAnsi="Arial" w:eastAsia="Arial" w:cs="Arial"/>
+                <w:sz w:val="16"/>
+              </w:rPr>
+              <w:t xml:space="preserve">1.16 (1.12-1.21)</w:t>
+            </w:r>
+          </w:p>
+        </w:tc>
+        <w:tc>
+          <w:tcPr>
+            <w:tcW w:w="0" w:type="auto"/>
+          </w:tcPr>
+          <w:p>
+            <w:pPr>
+              <w:spacing w:after="0"/>
+              <w:jc w:val="right"/>
+            </w:pPr>
+            <w:r>
+              <w:rPr>
+                <w:rFonts w:ascii="Arial" w:hAnsi="Arial" w:eastAsia="Arial" w:cs="Arial"/>
+                <w:sz w:val="16"/>
+              </w:rPr>
+              <w:t xml:space="preserve">1.15 (1.11-1.20)</w:t>
             </w:r>
           </w:p>
         </w:tc>
@@ -3745,43 +3745,7 @@
                 <w:rFonts w:ascii="Arial" w:hAnsi="Arial" w:eastAsia="Arial" w:cs="Arial"/>
                 <w:sz w:val="16"/>
               </w:rPr>
-              <w:t xml:space="preserve">0.44 (0.39-0.48)</w:t>
-            </w:r>
-          </w:p>
-        </w:tc>
-        <w:tc>
-          <w:tcPr>
-            <w:tcW w:w="0" w:type="auto"/>
-          </w:tcPr>
-          <w:p>
-            <w:pPr>
-              <w:spacing w:after="0"/>
-              <w:jc w:val="right"/>
-            </w:pPr>
-            <w:r>
-              <w:rPr>
-                <w:rFonts w:ascii="Arial" w:hAnsi="Arial" w:eastAsia="Arial" w:cs="Arial"/>
-                <w:sz w:val="16"/>
-              </w:rPr>
-              <w:t xml:space="preserve">0.46 (0.42-0.52)</w:t>
-            </w:r>
-          </w:p>
-        </w:tc>
-        <w:tc>
-          <w:tcPr>
-            <w:tcW w:w="0" w:type="auto"/>
-          </w:tcPr>
-          <w:p>
-            <w:pPr>
-              <w:spacing w:after="0"/>
-              <w:jc w:val="right"/>
-            </w:pPr>
-            <w:r>
-              <w:rPr>
-                <w:rFonts w:ascii="Arial" w:hAnsi="Arial" w:eastAsia="Arial" w:cs="Arial"/>
-                <w:sz w:val="16"/>
-              </w:rPr>
-              <w:t xml:space="preserve">0.46 (0.41-0.51)</w:t>
+              <w:t xml:space="preserve">0.44 (0.39-0.49)</w:t>
             </w:r>
           </w:p>
         </w:tc>
@@ -3817,7 +3781,43 @@
                 <w:rFonts w:ascii="Arial" w:hAnsi="Arial" w:eastAsia="Arial" w:cs="Arial"/>
                 <w:sz w:val="16"/>
               </w:rPr>
-              <w:t xml:space="preserve">0.46 (0.41-0.51)</w:t>
+              <w:t xml:space="preserve">0.46 (0.41-0.52)</w:t>
+            </w:r>
+          </w:p>
+        </w:tc>
+        <w:tc>
+          <w:tcPr>
+            <w:tcW w:w="0" w:type="auto"/>
+          </w:tcPr>
+          <w:p>
+            <w:pPr>
+              <w:spacing w:after="0"/>
+              <w:jc w:val="right"/>
+            </w:pPr>
+            <w:r>
+              <w:rPr>
+                <w:rFonts w:ascii="Arial" w:hAnsi="Arial" w:eastAsia="Arial" w:cs="Arial"/>
+                <w:sz w:val="16"/>
+              </w:rPr>
+              <w:t xml:space="preserve">0.47 (0.42-0.52)</w:t>
+            </w:r>
+          </w:p>
+        </w:tc>
+        <w:tc>
+          <w:tcPr>
+            <w:tcW w:w="0" w:type="auto"/>
+          </w:tcPr>
+          <w:p>
+            <w:pPr>
+              <w:spacing w:after="0"/>
+              <w:jc w:val="right"/>
+            </w:pPr>
+            <w:r>
+              <w:rPr>
+                <w:rFonts w:ascii="Arial" w:hAnsi="Arial" w:eastAsia="Arial" w:cs="Arial"/>
+                <w:sz w:val="16"/>
+              </w:rPr>
+              <w:t xml:space="preserve">0.46 (0.41-0.52)</w:t>
             </w:r>
           </w:p>
         </w:tc>
@@ -3837,7 +3837,7 @@
 </file>
 
 <file path=word/styles.xml><?xml version="1.0" encoding="utf-8"?>
-<w:styles xmlns:w="http://schemas.openxmlformats.org/wordprocessingml/2006/main" xmlns:w15="http://schemas.microsoft.com/office/word/2012/wordml" xmlns:r="http://schemas.openxmlformats.org/officeDocument/2006/relationships" xmlns:w14="http://schemas.microsoft.com/office/word/2010/wordml" xmlns:m="http://schemas.openxmlformats.org/officeDocument/2006/math" xmlns:wp="http://schemas.openxmlformats.org/drawingml/2006/wordprocessingDrawing" xmlns:a="http://schemas.openxmlformats.org/drawingml/2006/main" xmlns:wp14="http://schemas.microsoft.com/office/word/2010/wordprocessingDrawing" xmlns:mc="http://schemas.openxmlformats.org/markup-compatibility/2006" xmlns:sl="http://schemas.openxmlformats.org/schemaLibrary/2006/main" xmlns:wne="http://schemas.microsoft.com/office/word/2006/wordml" xmlns:c="http://schemas.openxmlformats.org/drawingml/2006/chart" xmlns:cdr="http://schemas.openxmlformats.org/drawingml/2006/chartDrawing" xmlns:c14="http://schemas.microsoft.com/office/drawing/2007/8/2/chart" xmlns:dgm="http://schemas.openxmlformats.org/drawingml/2006/diagram" xmlns:pic="http://schemas.openxmlformats.org/drawingml/2006/picture" xmlns:xdr="http://schemas.openxmlformats.org/drawingml/2006/spreadsheetDrawing" xmlns:dsp="http://schemas.microsoft.com/office/drawing/2008/diagram" xmlns:xvml="urn:schemas-microsoft-com:office:excel" xmlns:o="urn:schemas-microsoft-com:office:office" xmlns:v="urn:schemas-microsoft-com:vml" xmlns:w10="urn:schemas-microsoft-com:office:word" xmlns:pvml="urn:schemas-microsoft-com:office:powerpoint" xmlns:cppr="http://schemas.microsoft.com/office/2006/coverPageProps" xmlns:odx="http://opendope.org/xpaths" xmlns:odc="http://opendope.org/conditions" xmlns:odq="http://opendope.org/questions" xmlns:oda="http://opendope.org/answers" xmlns:odi="http://opendope.org/components" xmlns:odgm="http://opendope.org/SmartArt/DataHierarchy" xmlns:b="http://schemas.openxmlformats.org/officeDocument/2006/bibliography" xmlns:w16se="http://schemas.microsoft.com/office/word/2015/wordml/symex" xmlns:w16cid="http://schemas.microsoft.com/office/word/2016/wordml/cid" xmlns:wetp="http://schemas.microsoft.com/office/webextensions/taskpanes/2010/11" xmlns:we="http://schemas.microsoft.com/office/webextensions/webextension/2010/11" xmlns:comp="http://schemas.openxmlformats.org/drawingml/2006/compatibility" xmlns:lc="http://schemas.openxmlformats.org/drawingml/2006/lockedCanvas">
+<w:styles xmlns:w="http://schemas.openxmlformats.org/wordprocessingml/2006/main" xmlns:m="http://schemas.openxmlformats.org/officeDocument/2006/math" xmlns:r="http://schemas.openxmlformats.org/officeDocument/2006/relationships" xmlns:w14="http://schemas.microsoft.com/office/word/2010/wordml" xmlns:wp="http://schemas.openxmlformats.org/drawingml/2006/wordprocessingDrawing" xmlns:a="http://schemas.openxmlformats.org/drawingml/2006/main" xmlns:wp14="http://schemas.microsoft.com/office/word/2010/wordprocessingDrawing" xmlns:w15="http://schemas.microsoft.com/office/word/2012/wordml" xmlns:mc="http://schemas.openxmlformats.org/markup-compatibility/2006" xmlns:sl="http://schemas.openxmlformats.org/schemaLibrary/2006/main" xmlns:wne="http://schemas.microsoft.com/office/word/2006/wordml" xmlns:c="http://schemas.openxmlformats.org/drawingml/2006/chart" xmlns:cdr="http://schemas.openxmlformats.org/drawingml/2006/chartDrawing" xmlns:c14="http://schemas.microsoft.com/office/drawing/2007/8/2/chart" xmlns:dgm="http://schemas.openxmlformats.org/drawingml/2006/diagram" xmlns:pic="http://schemas.openxmlformats.org/drawingml/2006/picture" xmlns:xdr="http://schemas.openxmlformats.org/drawingml/2006/spreadsheetDrawing" xmlns:dsp="http://schemas.microsoft.com/office/drawing/2008/diagram" xmlns:xvml="urn:schemas-microsoft-com:office:excel" xmlns:o="urn:schemas-microsoft-com:office:office" xmlns:v="urn:schemas-microsoft-com:vml" xmlns:w10="urn:schemas-microsoft-com:office:word" xmlns:pvml="urn:schemas-microsoft-com:office:powerpoint" xmlns:cppr="http://schemas.microsoft.com/office/2006/coverPageProps" xmlns:odx="http://opendope.org/xpaths" xmlns:odc="http://opendope.org/conditions" xmlns:odq="http://opendope.org/questions" xmlns:oda="http://opendope.org/answers" xmlns:odi="http://opendope.org/components" xmlns:odgm="http://opendope.org/SmartArt/DataHierarchy" xmlns:b="http://schemas.openxmlformats.org/officeDocument/2006/bibliography" xmlns:w16se="http://schemas.microsoft.com/office/word/2015/wordml/symex" xmlns:w16cid="http://schemas.microsoft.com/office/word/2016/wordml/cid" xmlns:wetp="http://schemas.microsoft.com/office/webextensions/taskpanes/2010/11" xmlns:we="http://schemas.microsoft.com/office/webextensions/webextension/2010/11" xmlns:comp="http://schemas.openxmlformats.org/drawingml/2006/compatibility" xmlns:lc="http://schemas.openxmlformats.org/drawingml/2006/lockedCanvas">
   <w:docDefaults>
     <w:rPrDefault>
       <w:rPr>

</xml_diff>